<commit_message>
docs: update class diagram
</commit_message>
<xml_diff>
--- a/BaoCao/NguyenVanPhuong/CNTT_NguyenVanPhuong_2020603701.docx
+++ b/BaoCao/NguyenVanPhuong/CNTT_NguyenVanPhuong_2020603701.docx
@@ -1097,7 +1097,23 @@
             <w:rFonts w:cs="Times New Roman"/>
             <w:noProof/>
           </w:rPr>
-          <w:t>CHƯƠNG 1. GIỚI THIỆU ĐỀ TÀI</w:t>
+          <w:t>CHƯƠNG 1. GIỚI TH</w:t>
+        </w:r>
+        <w:r>
+          <w:rPr>
+            <w:rStyle w:val="Hyperlink"/>
+            <w:rFonts w:cs="Times New Roman"/>
+            <w:noProof/>
+          </w:rPr>
+          <w:t>I</w:t>
+        </w:r>
+        <w:r>
+          <w:rPr>
+            <w:rStyle w:val="Hyperlink"/>
+            <w:rFonts w:cs="Times New Roman"/>
+            <w:noProof/>
+          </w:rPr>
+          <w:t>ỆU ĐỀ TÀI</w:t>
         </w:r>
         <w:r>
           <w:rPr>
@@ -7605,7 +7621,15 @@
         <w:rPr>
           <w:rFonts w:cs="Times New Roman"/>
         </w:rPr>
-        <w:t xml:space="preserve">phong phú và đa dạng về chủ đề, đồ họa, âm thanh, tính năng, gameplay, v.v. Tuy nhiên, sau khi phân tích và đánh giá các sản phẩm này, chúng tôi nhận thấy vẫn tồn tại một số hạn chế nhất định. </w:t>
+        <w:t>phong phú và đa dạng về chủ đề, đồ họa, âm thanh,</w:t>
+      </w:r>
+      <w:bookmarkStart w:id="8" w:name="_GoBack"/>
+      <w:bookmarkEnd w:id="8"/>
+      <w:r>
+        <w:rPr>
+          <w:rFonts w:cs="Times New Roman"/>
+        </w:rPr>
+        <w:t xml:space="preserve"> tính năng, gameplay, v.v. Tuy nhiên, sau khi phân tích và đánh giá các sản phẩm này, chúng tôi nhận thấy vẫn tồn tại một số hạn chế nhất định. </w:t>
       </w:r>
     </w:p>
     <w:p>
@@ -7722,7 +7746,7 @@
           <w:rFonts w:cs="Times New Roman"/>
         </w:rPr>
       </w:pPr>
-      <w:bookmarkStart w:id="8" w:name="_Toc166770518"/>
+      <w:bookmarkStart w:id="9" w:name="_Toc166770518"/>
       <w:r>
         <w:rPr>
           <w:rFonts w:cs="Times New Roman"/>
@@ -7736,7 +7760,7 @@
         </w:rPr>
         <w:t>PHÂN TÍCH HỆ THỐNG</w:t>
       </w:r>
-      <w:bookmarkEnd w:id="8"/>
+      <w:bookmarkEnd w:id="9"/>
     </w:p>
     <w:p>
       <w:pPr>
@@ -7744,7 +7768,7 @@
           <w:rFonts w:cs="Times New Roman"/>
         </w:rPr>
       </w:pPr>
-      <w:bookmarkStart w:id="9" w:name="_Toc154560971"/>
+      <w:bookmarkStart w:id="10" w:name="_Toc154560971"/>
       <w:r>
         <w:rPr>
           <w:rFonts w:cs="Times New Roman"/>
@@ -7757,7 +7781,7 @@
         </w:rPr>
         <w:t xml:space="preserve"> Chương 1, </w:t>
       </w:r>
-      <w:bookmarkEnd w:id="9"/>
+      <w:bookmarkEnd w:id="10"/>
       <w:r>
         <w:rPr>
           <w:rFonts w:cs="Times New Roman"/>
@@ -7788,27 +7812,27 @@
         </w:rPr>
         <w:t>game và phân tích chúng theo các biều đồ của UML.</w:t>
       </w:r>
-      <w:bookmarkStart w:id="10" w:name="_Toc154560972"/>
+      <w:bookmarkStart w:id="11" w:name="_Toc154560972"/>
     </w:p>
     <w:p>
       <w:pPr>
         <w:pStyle w:val="Heading2"/>
       </w:pPr>
-      <w:bookmarkStart w:id="11" w:name="_Toc166770519"/>
+      <w:bookmarkStart w:id="12" w:name="_Toc166770519"/>
       <w:r>
         <w:t>Khảo sát hiện trạng</w:t>
       </w:r>
-      <w:bookmarkEnd w:id="11"/>
+      <w:bookmarkEnd w:id="12"/>
     </w:p>
     <w:p>
       <w:pPr>
         <w:pStyle w:val="Heading3"/>
       </w:pPr>
-      <w:bookmarkStart w:id="12" w:name="_Toc166770520"/>
+      <w:bookmarkStart w:id="13" w:name="_Toc166770520"/>
       <w:r>
         <w:t>Các thể loại game phòng thủ phổ biến</w:t>
       </w:r>
-      <w:bookmarkEnd w:id="12"/>
+      <w:bookmarkEnd w:id="13"/>
     </w:p>
     <w:p>
       <w:pPr>
@@ -7906,21 +7930,21 @@
         </w:rPr>
         <w:t xml:space="preserve"> </w:t>
       </w:r>
-      <w:bookmarkStart w:id="13" w:name="_Toc166770521"/>
+      <w:bookmarkStart w:id="14" w:name="_Toc166770521"/>
       <w:r>
         <w:t>Ưu điểm và nhược điểm</w:t>
       </w:r>
-      <w:bookmarkEnd w:id="13"/>
+      <w:bookmarkEnd w:id="14"/>
     </w:p>
     <w:p>
       <w:pPr>
         <w:pStyle w:val="Heading4"/>
       </w:pPr>
-      <w:bookmarkStart w:id="14" w:name="_Toc166770522"/>
+      <w:bookmarkStart w:id="15" w:name="_Toc166770522"/>
       <w:r>
         <w:t>Tower Defense:</w:t>
       </w:r>
-      <w:bookmarkEnd w:id="14"/>
+      <w:bookmarkEnd w:id="15"/>
     </w:p>
     <w:p>
       <w:pPr>
@@ -8037,11 +8061,11 @@
       <w:pPr>
         <w:pStyle w:val="Heading4"/>
       </w:pPr>
-      <w:bookmarkStart w:id="15" w:name="_Toc166770523"/>
+      <w:bookmarkStart w:id="16" w:name="_Toc166770523"/>
       <w:r>
         <w:t>Hero Defense</w:t>
       </w:r>
-      <w:bookmarkEnd w:id="15"/>
+      <w:bookmarkEnd w:id="16"/>
     </w:p>
     <w:p>
       <w:pPr>
@@ -8176,14 +8200,14 @@
       <w:pPr>
         <w:pStyle w:val="Heading4"/>
       </w:pPr>
-      <w:bookmarkStart w:id="16" w:name="_Toc166770524"/>
+      <w:bookmarkStart w:id="17" w:name="_Toc166770524"/>
       <w:r>
         <w:rPr>
           <w:rStyle w:val="Heading4Char"/>
         </w:rPr>
         <w:t>Survival Defense</w:t>
       </w:r>
-      <w:bookmarkEnd w:id="16"/>
+      <w:bookmarkEnd w:id="17"/>
     </w:p>
     <w:p>
       <w:pPr>
@@ -8437,23 +8461,23 @@
       <w:pPr>
         <w:pStyle w:val="Heading2"/>
       </w:pPr>
-      <w:bookmarkStart w:id="17" w:name="_Toc166770525"/>
+      <w:bookmarkStart w:id="18" w:name="_Toc166770525"/>
       <w:r>
         <w:lastRenderedPageBreak/>
         <w:t>Phân tích hệ thống</w:t>
       </w:r>
-      <w:bookmarkEnd w:id="17"/>
+      <w:bookmarkEnd w:id="18"/>
     </w:p>
     <w:p>
       <w:pPr>
         <w:pStyle w:val="Heading3"/>
       </w:pPr>
-      <w:bookmarkStart w:id="18" w:name="_Toc166770526"/>
+      <w:bookmarkStart w:id="19" w:name="_Toc166770526"/>
       <w:r>
         <w:t>Biểu đồ use case tổng quát</w:t>
       </w:r>
-      <w:bookmarkEnd w:id="10"/>
-      <w:bookmarkEnd w:id="18"/>
+      <w:bookmarkEnd w:id="11"/>
+      <w:bookmarkEnd w:id="19"/>
     </w:p>
     <w:p>
       <w:pPr>
@@ -8515,12 +8539,12 @@
       <w:pPr>
         <w:pStyle w:val="Heading3"/>
       </w:pPr>
-      <w:bookmarkStart w:id="19" w:name="_Toc166770527"/>
+      <w:bookmarkStart w:id="20" w:name="_Toc166770527"/>
       <w:r>
         <w:lastRenderedPageBreak/>
         <w:t>Biểu đồ phân rã use case chiến đấu</w:t>
       </w:r>
-      <w:bookmarkEnd w:id="19"/>
+      <w:bookmarkEnd w:id="20"/>
     </w:p>
     <w:p>
       <w:pPr>
@@ -8580,14 +8604,14 @@
       <w:pPr>
         <w:pStyle w:val="Heading3"/>
       </w:pPr>
-      <w:bookmarkStart w:id="20" w:name="_Toc166770528"/>
+      <w:bookmarkStart w:id="21" w:name="_Toc166770528"/>
       <w:r>
         <w:t xml:space="preserve">Biểu đồ phân rã use case </w:t>
       </w:r>
       <w:r>
         <w:t>vào kho chứa tháp</w:t>
       </w:r>
-      <w:bookmarkEnd w:id="20"/>
+      <w:bookmarkEnd w:id="21"/>
     </w:p>
     <w:p>
       <w:pPr>
@@ -8641,12 +8665,12 @@
       <w:pPr>
         <w:pStyle w:val="Heading3"/>
       </w:pPr>
-      <w:bookmarkStart w:id="21" w:name="_Toc166770529"/>
+      <w:bookmarkStart w:id="22" w:name="_Toc166770529"/>
       <w:r>
         <w:lastRenderedPageBreak/>
         <w:t>Biểu đồ phân rã use case vào cửa hàng</w:t>
       </w:r>
-      <w:bookmarkEnd w:id="21"/>
+      <w:bookmarkEnd w:id="22"/>
     </w:p>
     <w:p>
       <w:pPr>
@@ -8700,26 +8724,26 @@
       <w:pPr>
         <w:pStyle w:val="Heading3"/>
       </w:pPr>
-      <w:bookmarkStart w:id="22" w:name="_Toc154560973"/>
-      <w:bookmarkStart w:id="23" w:name="_Toc166770530"/>
+      <w:bookmarkStart w:id="23" w:name="_Toc154560973"/>
+      <w:bookmarkStart w:id="24" w:name="_Toc166770530"/>
       <w:r>
         <w:t xml:space="preserve">Đặc tả </w:t>
       </w:r>
-      <w:bookmarkEnd w:id="22"/>
+      <w:bookmarkEnd w:id="23"/>
       <w:r>
         <w:t>chức năng</w:t>
       </w:r>
-      <w:bookmarkEnd w:id="23"/>
+      <w:bookmarkEnd w:id="24"/>
     </w:p>
     <w:p>
       <w:pPr>
         <w:pStyle w:val="Heading4"/>
       </w:pPr>
-      <w:bookmarkStart w:id="24" w:name="_Toc166770531"/>
+      <w:bookmarkStart w:id="25" w:name="_Toc166770531"/>
       <w:r>
         <w:t>Use case Chọn màn chơi</w:t>
       </w:r>
-      <w:bookmarkEnd w:id="24"/>
+      <w:bookmarkEnd w:id="25"/>
     </w:p>
     <w:tbl>
       <w:tblPr>
@@ -9351,12 +9375,12 @@
       <w:pPr>
         <w:pStyle w:val="Heading4"/>
       </w:pPr>
-      <w:bookmarkStart w:id="25" w:name="_Toc166770532"/>
+      <w:bookmarkStart w:id="26" w:name="_Toc166770532"/>
       <w:r>
         <w:lastRenderedPageBreak/>
         <w:t>Use case Xây tháp</w:t>
       </w:r>
-      <w:bookmarkEnd w:id="25"/>
+      <w:bookmarkEnd w:id="26"/>
     </w:p>
     <w:tbl>
       <w:tblPr>
@@ -10002,11 +10026,11 @@
       <w:pPr>
         <w:pStyle w:val="Heading4"/>
       </w:pPr>
-      <w:bookmarkStart w:id="26" w:name="_Toc166770533"/>
+      <w:bookmarkStart w:id="27" w:name="_Toc166770533"/>
       <w:r>
         <w:t>Use case Phá huỷ vật cản</w:t>
       </w:r>
-      <w:bookmarkEnd w:id="26"/>
+      <w:bookmarkEnd w:id="27"/>
     </w:p>
     <w:tbl>
       <w:tblPr>
@@ -10562,11 +10586,11 @@
       <w:pPr>
         <w:pStyle w:val="Heading4"/>
       </w:pPr>
-      <w:bookmarkStart w:id="27" w:name="_Toc166770534"/>
+      <w:bookmarkStart w:id="28" w:name="_Toc166770534"/>
       <w:r>
         <w:t>Use case Đặt hỗ trợ</w:t>
       </w:r>
-      <w:bookmarkEnd w:id="27"/>
+      <w:bookmarkEnd w:id="28"/>
     </w:p>
     <w:tbl>
       <w:tblPr>
@@ -11088,12 +11112,12 @@
       <w:pPr>
         <w:pStyle w:val="Heading4"/>
       </w:pPr>
-      <w:bookmarkStart w:id="28" w:name="_Toc166770535"/>
+      <w:bookmarkStart w:id="29" w:name="_Toc166770535"/>
       <w:r>
         <w:lastRenderedPageBreak/>
         <w:t>Use case Tăng sát thương</w:t>
       </w:r>
-      <w:bookmarkEnd w:id="28"/>
+      <w:bookmarkEnd w:id="29"/>
     </w:p>
     <w:tbl>
       <w:tblPr>
@@ -11665,11 +11689,11 @@
       <w:pPr>
         <w:pStyle w:val="Heading4"/>
       </w:pPr>
-      <w:bookmarkStart w:id="29" w:name="_Toc166770536"/>
+      <w:bookmarkStart w:id="30" w:name="_Toc166770536"/>
       <w:r>
         <w:t>Use case Tăng phạm vi</w:t>
       </w:r>
-      <w:bookmarkEnd w:id="29"/>
+      <w:bookmarkEnd w:id="30"/>
     </w:p>
     <w:tbl>
       <w:tblPr>
@@ -12235,11 +12259,11 @@
       <w:pPr>
         <w:pStyle w:val="Heading4"/>
       </w:pPr>
-      <w:bookmarkStart w:id="30" w:name="_Toc166770537"/>
+      <w:bookmarkStart w:id="31" w:name="_Toc166770537"/>
       <w:r>
         <w:t>Use case Tăng tốc độ bắn</w:t>
       </w:r>
-      <w:bookmarkEnd w:id="30"/>
+      <w:bookmarkEnd w:id="31"/>
     </w:p>
     <w:tbl>
       <w:tblPr>
@@ -12775,11 +12799,11 @@
       <w:pPr>
         <w:pStyle w:val="Heading4"/>
       </w:pPr>
-      <w:bookmarkStart w:id="31" w:name="_Toc166770538"/>
+      <w:bookmarkStart w:id="32" w:name="_Toc166770538"/>
       <w:r>
         <w:t>Use case Vào cửa hàng</w:t>
       </w:r>
-      <w:bookmarkEnd w:id="31"/>
+      <w:bookmarkEnd w:id="32"/>
     </w:p>
     <w:tbl>
       <w:tblPr>
@@ -13338,22 +13362,22 @@
       <w:pPr>
         <w:pStyle w:val="Heading3"/>
       </w:pPr>
-      <w:bookmarkStart w:id="32" w:name="_Toc166770539"/>
+      <w:bookmarkStart w:id="33" w:name="_Toc166770539"/>
       <w:r>
         <w:lastRenderedPageBreak/>
         <w:t>Đặc tả phi chức năng</w:t>
       </w:r>
-      <w:bookmarkEnd w:id="32"/>
+      <w:bookmarkEnd w:id="33"/>
     </w:p>
     <w:p>
       <w:pPr>
         <w:pStyle w:val="Heading4"/>
       </w:pPr>
-      <w:bookmarkStart w:id="33" w:name="_Toc166770540"/>
+      <w:bookmarkStart w:id="34" w:name="_Toc166770540"/>
       <w:r>
         <w:t>Yêu cầu kỹ thuật</w:t>
       </w:r>
-      <w:bookmarkEnd w:id="33"/>
+      <w:bookmarkEnd w:id="34"/>
     </w:p>
     <w:p>
       <w:r>
@@ -13442,11 +13466,11 @@
       <w:pPr>
         <w:pStyle w:val="Heading4"/>
       </w:pPr>
-      <w:bookmarkStart w:id="34" w:name="_Toc166770541"/>
+      <w:bookmarkStart w:id="35" w:name="_Toc166770541"/>
       <w:r>
         <w:t>Yêu cầu lối chơi</w:t>
       </w:r>
-      <w:bookmarkEnd w:id="34"/>
+      <w:bookmarkEnd w:id="35"/>
     </w:p>
     <w:p>
       <w:pPr>
@@ -13468,32 +13492,32 @@
       <w:pPr>
         <w:pStyle w:val="Heading1"/>
       </w:pPr>
-      <w:bookmarkStart w:id="35" w:name="_Toc166770542"/>
+      <w:bookmarkStart w:id="36" w:name="_Toc166770542"/>
       <w:r>
         <w:lastRenderedPageBreak/>
         <w:t>CÔNG NGHỆ SỬ DỤNG</w:t>
       </w:r>
-      <w:bookmarkEnd w:id="35"/>
+      <w:bookmarkEnd w:id="36"/>
     </w:p>
     <w:p>
       <w:pPr>
         <w:pStyle w:val="Heading2"/>
       </w:pPr>
-      <w:bookmarkStart w:id="36" w:name="_Toc166770543"/>
+      <w:bookmarkStart w:id="37" w:name="_Toc166770543"/>
       <w:r>
         <w:t>Ngôn ngữ lập trình C#</w:t>
       </w:r>
-      <w:bookmarkEnd w:id="36"/>
+      <w:bookmarkEnd w:id="37"/>
     </w:p>
     <w:p>
       <w:pPr>
         <w:pStyle w:val="Heading3"/>
       </w:pPr>
-      <w:bookmarkStart w:id="37" w:name="_Toc166770544"/>
+      <w:bookmarkStart w:id="38" w:name="_Toc166770544"/>
       <w:r>
         <w:t>Giới thiệu</w:t>
       </w:r>
-      <w:bookmarkEnd w:id="37"/>
+      <w:bookmarkEnd w:id="38"/>
     </w:p>
     <w:p>
       <w:r>
@@ -13504,11 +13528,11 @@
       <w:pPr>
         <w:pStyle w:val="Heading3"/>
       </w:pPr>
-      <w:bookmarkStart w:id="38" w:name="_Toc166770545"/>
+      <w:bookmarkStart w:id="39" w:name="_Toc166770545"/>
       <w:r>
         <w:t>Điểm nổi bật</w:t>
       </w:r>
-      <w:bookmarkEnd w:id="38"/>
+      <w:bookmarkEnd w:id="39"/>
     </w:p>
     <w:p>
       <w:pPr>
@@ -13622,12 +13646,12 @@
       <w:pPr>
         <w:pStyle w:val="Heading2"/>
       </w:pPr>
-      <w:bookmarkStart w:id="39" w:name="_Toc166770546"/>
+      <w:bookmarkStart w:id="40" w:name="_Toc166770546"/>
       <w:r>
         <w:lastRenderedPageBreak/>
         <w:t>Mono FrameWork</w:t>
       </w:r>
-      <w:bookmarkEnd w:id="39"/>
+      <w:bookmarkEnd w:id="40"/>
     </w:p>
     <w:p>
       <w:pPr>
@@ -13713,21 +13737,21 @@
       <w:pPr>
         <w:pStyle w:val="Heading2"/>
       </w:pPr>
-      <w:bookmarkStart w:id="40" w:name="_Toc166770547"/>
+      <w:bookmarkStart w:id="41" w:name="_Toc166770547"/>
       <w:r>
         <w:t>Unity Engine</w:t>
       </w:r>
-      <w:bookmarkEnd w:id="40"/>
+      <w:bookmarkEnd w:id="41"/>
     </w:p>
     <w:p>
       <w:pPr>
         <w:pStyle w:val="Heading3"/>
       </w:pPr>
-      <w:bookmarkStart w:id="41" w:name="_Toc166770548"/>
+      <w:bookmarkStart w:id="42" w:name="_Toc166770548"/>
       <w:r>
         <w:t>Khái niệm</w:t>
       </w:r>
-      <w:bookmarkEnd w:id="41"/>
+      <w:bookmarkEnd w:id="42"/>
     </w:p>
     <w:p>
       <w:r>
@@ -13738,12 +13762,12 @@
       <w:pPr>
         <w:pStyle w:val="Heading3"/>
       </w:pPr>
-      <w:bookmarkStart w:id="42" w:name="_Toc166770549"/>
+      <w:bookmarkStart w:id="43" w:name="_Toc166770549"/>
       <w:r>
         <w:lastRenderedPageBreak/>
         <w:t>Quá trình phát triển</w:t>
       </w:r>
-      <w:bookmarkEnd w:id="42"/>
+      <w:bookmarkEnd w:id="43"/>
     </w:p>
     <w:p>
       <w:r>
@@ -13754,11 +13778,11 @@
       <w:pPr>
         <w:pStyle w:val="Heading3"/>
       </w:pPr>
-      <w:bookmarkStart w:id="43" w:name="_Toc166770550"/>
+      <w:bookmarkStart w:id="44" w:name="_Toc166770550"/>
       <w:r>
         <w:t>Lý do chọn Unity Engine</w:t>
       </w:r>
-      <w:bookmarkEnd w:id="43"/>
+      <w:bookmarkEnd w:id="44"/>
     </w:p>
     <w:p>
       <w:pPr>
@@ -13854,11 +13878,11 @@
       <w:pPr>
         <w:pStyle w:val="Heading2"/>
       </w:pPr>
-      <w:bookmarkStart w:id="44" w:name="_Toc166770551"/>
+      <w:bookmarkStart w:id="45" w:name="_Toc166770551"/>
       <w:r>
         <w:t>Các thành phần quan trọng trong Unity</w:t>
       </w:r>
-      <w:bookmarkEnd w:id="44"/>
+      <w:bookmarkEnd w:id="45"/>
     </w:p>
     <w:p>
       <w:pPr>
@@ -14009,12 +14033,12 @@
       <w:pPr>
         <w:pStyle w:val="Heading2"/>
       </w:pPr>
-      <w:bookmarkStart w:id="45" w:name="_Toc166770552"/>
+      <w:bookmarkStart w:id="46" w:name="_Toc166770552"/>
       <w:r>
         <w:lastRenderedPageBreak/>
         <w:t>Công nghệ chính trong game</w:t>
       </w:r>
-      <w:bookmarkEnd w:id="45"/>
+      <w:bookmarkEnd w:id="46"/>
     </w:p>
     <w:p>
       <w:r>
@@ -14114,22 +14138,22 @@
       <w:pPr>
         <w:pStyle w:val="Heading1"/>
       </w:pPr>
-      <w:bookmarkStart w:id="46" w:name="_Toc166770553"/>
+      <w:bookmarkStart w:id="47" w:name="_Toc166770553"/>
       <w:r>
         <w:lastRenderedPageBreak/>
         <w:t>KỊCH BẢN GAME</w:t>
       </w:r>
-      <w:bookmarkEnd w:id="46"/>
+      <w:bookmarkEnd w:id="47"/>
     </w:p>
     <w:p>
       <w:pPr>
         <w:pStyle w:val="Heading2"/>
       </w:pPr>
-      <w:bookmarkStart w:id="47" w:name="_Toc166770554"/>
+      <w:bookmarkStart w:id="48" w:name="_Toc166770554"/>
       <w:r>
         <w:t>Bối cảnh trong game</w:t>
       </w:r>
-      <w:bookmarkEnd w:id="47"/>
+      <w:bookmarkEnd w:id="48"/>
     </w:p>
     <w:p>
       <w:r>
@@ -14140,11 +14164,11 @@
       <w:pPr>
         <w:pStyle w:val="Heading2"/>
       </w:pPr>
-      <w:bookmarkStart w:id="48" w:name="_Toc166770555"/>
+      <w:bookmarkStart w:id="49" w:name="_Toc166770555"/>
       <w:r>
         <w:t>Cốt truyện chính</w:t>
       </w:r>
-      <w:bookmarkEnd w:id="48"/>
+      <w:bookmarkEnd w:id="49"/>
     </w:p>
     <w:p>
       <w:r>
@@ -14171,134 +14195,134 @@
       <w:pPr>
         <w:pStyle w:val="Heading2"/>
       </w:pPr>
-      <w:bookmarkStart w:id="49" w:name="_Toc166770556"/>
+      <w:bookmarkStart w:id="50" w:name="_Toc166770556"/>
       <w:r>
         <w:t>Phong cảnh</w:t>
       </w:r>
       <w:r>
         <w:t xml:space="preserve"> trong game</w:t>
       </w:r>
-      <w:bookmarkEnd w:id="49"/>
+      <w:bookmarkEnd w:id="50"/>
     </w:p>
     <w:p>
       <w:pPr>
         <w:pStyle w:val="Heading3"/>
       </w:pPr>
-      <w:bookmarkStart w:id="50" w:name="_Toc166770557"/>
+      <w:bookmarkStart w:id="51" w:name="_Toc166770557"/>
       <w:r>
         <w:t>Valley Vista (Thung Lũng)</w:t>
       </w:r>
-      <w:bookmarkEnd w:id="50"/>
+      <w:bookmarkEnd w:id="51"/>
     </w:p>
     <w:p>
       <w:pPr>
         <w:pStyle w:val="Heading4"/>
       </w:pPr>
-      <w:bookmarkStart w:id="51" w:name="_Toc166770558"/>
+      <w:bookmarkStart w:id="52" w:name="_Toc166770558"/>
       <w:r>
         <w:t>Mô tả</w:t>
       </w:r>
-      <w:bookmarkEnd w:id="51"/>
+      <w:bookmarkEnd w:id="52"/>
     </w:p>
     <w:p>
       <w:pPr>
         <w:pStyle w:val="Heading4"/>
       </w:pPr>
-      <w:bookmarkStart w:id="52" w:name="_Toc166770559"/>
+      <w:bookmarkStart w:id="53" w:name="_Toc166770559"/>
       <w:r>
         <w:t>Hình ảnh</w:t>
       </w:r>
-      <w:bookmarkEnd w:id="52"/>
+      <w:bookmarkEnd w:id="53"/>
     </w:p>
     <w:p>
       <w:pPr>
         <w:pStyle w:val="Heading3"/>
       </w:pPr>
-      <w:bookmarkStart w:id="53" w:name="_Toc166770560"/>
+      <w:bookmarkStart w:id="54" w:name="_Toc166770560"/>
       <w:r>
         <w:t>Desert Dunes (Sa Mạc)</w:t>
       </w:r>
-      <w:bookmarkEnd w:id="53"/>
+      <w:bookmarkEnd w:id="54"/>
     </w:p>
     <w:p>
       <w:pPr>
         <w:pStyle w:val="Heading4"/>
       </w:pPr>
-      <w:bookmarkStart w:id="54" w:name="_Toc166770561"/>
+      <w:bookmarkStart w:id="55" w:name="_Toc166770561"/>
       <w:r>
         <w:t>Mô tả</w:t>
       </w:r>
-      <w:bookmarkEnd w:id="54"/>
+      <w:bookmarkEnd w:id="55"/>
     </w:p>
     <w:p>
       <w:pPr>
         <w:pStyle w:val="Heading4"/>
       </w:pPr>
-      <w:bookmarkStart w:id="55" w:name="_Toc166770562"/>
+      <w:bookmarkStart w:id="56" w:name="_Toc166770562"/>
       <w:r>
         <w:t>Hình ảnh</w:t>
       </w:r>
-      <w:bookmarkEnd w:id="55"/>
+      <w:bookmarkEnd w:id="56"/>
     </w:p>
     <w:p>
       <w:pPr>
         <w:pStyle w:val="Heading3"/>
       </w:pPr>
-      <w:bookmarkStart w:id="56" w:name="_Toc166770563"/>
+      <w:bookmarkStart w:id="57" w:name="_Toc166770563"/>
       <w:r>
         <w:t>Urban Havoc (Đường Phố)</w:t>
       </w:r>
-      <w:bookmarkEnd w:id="56"/>
+      <w:bookmarkEnd w:id="57"/>
     </w:p>
     <w:p>
       <w:pPr>
         <w:pStyle w:val="Heading4"/>
       </w:pPr>
-      <w:bookmarkStart w:id="57" w:name="_Toc166770564"/>
+      <w:bookmarkStart w:id="58" w:name="_Toc166770564"/>
       <w:r>
         <w:t>Mô tả</w:t>
       </w:r>
-      <w:bookmarkEnd w:id="57"/>
+      <w:bookmarkEnd w:id="58"/>
     </w:p>
     <w:p>
       <w:pPr>
         <w:pStyle w:val="Heading4"/>
       </w:pPr>
-      <w:bookmarkStart w:id="58" w:name="_Toc166770565"/>
+      <w:bookmarkStart w:id="59" w:name="_Toc166770565"/>
       <w:r>
         <w:t>Hình ảnh</w:t>
       </w:r>
-      <w:bookmarkEnd w:id="58"/>
+      <w:bookmarkEnd w:id="59"/>
     </w:p>
     <w:p>
       <w:pPr>
         <w:pStyle w:val="Heading3"/>
       </w:pPr>
-      <w:bookmarkStart w:id="59" w:name="_Toc166770566"/>
+      <w:bookmarkStart w:id="60" w:name="_Toc166770566"/>
       <w:r>
         <w:t>Arctic Peaks (Bắc Cực)</w:t>
       </w:r>
-      <w:bookmarkEnd w:id="59"/>
+      <w:bookmarkEnd w:id="60"/>
     </w:p>
     <w:p>
       <w:pPr>
         <w:pStyle w:val="Heading4"/>
       </w:pPr>
-      <w:bookmarkStart w:id="60" w:name="_Toc166770567"/>
+      <w:bookmarkStart w:id="61" w:name="_Toc166770567"/>
       <w:r>
         <w:t>Mô tả</w:t>
       </w:r>
-      <w:bookmarkEnd w:id="60"/>
+      <w:bookmarkEnd w:id="61"/>
     </w:p>
     <w:p>
       <w:pPr>
         <w:pStyle w:val="Heading4"/>
       </w:pPr>
-      <w:bookmarkStart w:id="61" w:name="_Toc166770568"/>
+      <w:bookmarkStart w:id="62" w:name="_Toc166770568"/>
       <w:r>
         <w:t>Hình ảnh</w:t>
       </w:r>
-      <w:bookmarkEnd w:id="61"/>
+      <w:bookmarkEnd w:id="62"/>
     </w:p>
     <w:p>
       <w:pPr>
@@ -14313,31 +14337,31 @@
       <w:pPr>
         <w:pStyle w:val="Heading2"/>
       </w:pPr>
-      <w:bookmarkStart w:id="62" w:name="_Toc166770569"/>
+      <w:bookmarkStart w:id="63" w:name="_Toc166770569"/>
       <w:r>
         <w:t>Chi tiết các đối tượng trong game</w:t>
       </w:r>
-      <w:bookmarkEnd w:id="62"/>
+      <w:bookmarkEnd w:id="63"/>
     </w:p>
     <w:p>
       <w:pPr>
         <w:pStyle w:val="Heading3"/>
       </w:pPr>
-      <w:bookmarkStart w:id="63" w:name="_Toc166770570"/>
+      <w:bookmarkStart w:id="64" w:name="_Toc166770570"/>
       <w:r>
         <w:t>Tháp phòng thủ(quân ta)</w:t>
       </w:r>
-      <w:bookmarkEnd w:id="63"/>
+      <w:bookmarkEnd w:id="64"/>
     </w:p>
     <w:p>
       <w:pPr>
         <w:pStyle w:val="Heading4"/>
       </w:pPr>
-      <w:bookmarkStart w:id="64" w:name="_Toc166770571"/>
+      <w:bookmarkStart w:id="65" w:name="_Toc166770571"/>
       <w:r>
         <w:t>Tháp Súng Máy(Machine Gun)</w:t>
       </w:r>
-      <w:bookmarkEnd w:id="64"/>
+      <w:bookmarkEnd w:id="65"/>
     </w:p>
     <w:p>
       <w:pPr>
@@ -15230,12 +15254,12 @@
       <w:pPr>
         <w:pStyle w:val="Heading4"/>
       </w:pPr>
-      <w:bookmarkStart w:id="65" w:name="_Toc166770572"/>
+      <w:bookmarkStart w:id="66" w:name="_Toc166770572"/>
       <w:r>
         <w:lastRenderedPageBreak/>
         <w:t>Tháp Pháo(Cannon)</w:t>
       </w:r>
-      <w:bookmarkEnd w:id="65"/>
+      <w:bookmarkEnd w:id="66"/>
     </w:p>
     <w:p>
       <w:pPr>
@@ -16142,12 +16166,12 @@
       <w:pPr>
         <w:pStyle w:val="Heading4"/>
       </w:pPr>
-      <w:bookmarkStart w:id="66" w:name="_Toc166770573"/>
+      <w:bookmarkStart w:id="67" w:name="_Toc166770573"/>
       <w:r>
         <w:lastRenderedPageBreak/>
         <w:t>Tháp Tầm xa(Snipper)</w:t>
       </w:r>
-      <w:bookmarkEnd w:id="66"/>
+      <w:bookmarkEnd w:id="67"/>
     </w:p>
     <w:p>
       <w:pPr>
@@ -17049,12 +17073,12 @@
       <w:pPr>
         <w:pStyle w:val="Heading4"/>
       </w:pPr>
-      <w:bookmarkStart w:id="67" w:name="_Toc166770574"/>
+      <w:bookmarkStart w:id="68" w:name="_Toc166770574"/>
       <w:r>
         <w:lastRenderedPageBreak/>
         <w:t>Tháp Làm chậm(Time-Wrapper)</w:t>
       </w:r>
-      <w:bookmarkEnd w:id="67"/>
+      <w:bookmarkEnd w:id="68"/>
     </w:p>
     <w:p>
       <w:pPr>
@@ -17862,12 +17886,12 @@
       <w:pPr>
         <w:pStyle w:val="Heading4"/>
       </w:pPr>
-      <w:bookmarkStart w:id="68" w:name="_Toc166770575"/>
+      <w:bookmarkStart w:id="69" w:name="_Toc166770575"/>
       <w:r>
         <w:lastRenderedPageBreak/>
         <w:t>Tháp Laser(Laser)</w:t>
       </w:r>
-      <w:bookmarkEnd w:id="68"/>
+      <w:bookmarkEnd w:id="69"/>
     </w:p>
     <w:p>
       <w:pPr>
@@ -18690,12 +18714,12 @@
       <w:pPr>
         <w:pStyle w:val="Heading3"/>
       </w:pPr>
-      <w:bookmarkStart w:id="69" w:name="_Toc166770576"/>
+      <w:bookmarkStart w:id="70" w:name="_Toc166770576"/>
       <w:r>
         <w:lastRenderedPageBreak/>
         <w:t>Quân địch</w:t>
       </w:r>
-      <w:bookmarkEnd w:id="69"/>
+      <w:bookmarkEnd w:id="70"/>
     </w:p>
     <w:tbl>
       <w:tblPr>
@@ -20004,12 +20028,12 @@
       <w:pPr>
         <w:pStyle w:val="Heading3"/>
       </w:pPr>
-      <w:bookmarkStart w:id="70" w:name="_Toc166770577"/>
+      <w:bookmarkStart w:id="71" w:name="_Toc166770577"/>
       <w:r>
         <w:lastRenderedPageBreak/>
         <w:t>Chướng ngại vật trong game</w:t>
       </w:r>
-      <w:bookmarkEnd w:id="70"/>
+      <w:bookmarkEnd w:id="71"/>
     </w:p>
     <w:tbl>
       <w:tblPr>
@@ -20460,11 +20484,11 @@
       <w:pPr>
         <w:pStyle w:val="Heading3"/>
       </w:pPr>
-      <w:bookmarkStart w:id="71" w:name="_Toc166770578"/>
+      <w:bookmarkStart w:id="72" w:name="_Toc166770578"/>
       <w:r>
         <w:t>Hỗ trợ trong game</w:t>
       </w:r>
-      <w:bookmarkEnd w:id="71"/>
+      <w:bookmarkEnd w:id="72"/>
     </w:p>
     <w:tbl>
       <w:tblPr>
@@ -20753,8 +20777,6 @@
       <w:r>
         <w:br w:type="page"/>
       </w:r>
-      <w:bookmarkStart w:id="72" w:name="_GoBack"/>
-      <w:bookmarkEnd w:id="72"/>
     </w:p>
     <w:p>
       <w:pPr>
@@ -20896,6 +20918,9 @@
               <w:jc w:val="center"/>
             </w:pPr>
             <w:r>
+              <w:rPr>
+                <w:noProof/>
+              </w:rPr>
               <w:drawing>
                 <wp:inline distT="0" distB="0" distL="0" distR="0" wp14:anchorId="088BFC53" wp14:editId="11D4C1BD">
                   <wp:extent cx="2418715" cy="1755622"/>
@@ -20991,6 +21016,9 @@
               <w:jc w:val="center"/>
             </w:pPr>
             <w:r>
+              <w:rPr>
+                <w:noProof/>
+              </w:rPr>
               <w:drawing>
                 <wp:inline distT="0" distB="0" distL="0" distR="0" wp14:anchorId="5D39E6E4" wp14:editId="2987997B">
                   <wp:extent cx="2457224" cy="1756800"/>
@@ -21086,6 +21114,9 @@
               <w:jc w:val="center"/>
             </w:pPr>
             <w:r>
+              <w:rPr>
+                <w:noProof/>
+              </w:rPr>
               <w:drawing>
                 <wp:inline distT="0" distB="0" distL="0" distR="0" wp14:anchorId="09828FDB" wp14:editId="4012B571">
                   <wp:extent cx="2470087" cy="1756800"/>
@@ -21181,6 +21212,9 @@
               <w:jc w:val="center"/>
             </w:pPr>
             <w:r>
+              <w:rPr>
+                <w:noProof/>
+              </w:rPr>
               <w:drawing>
                 <wp:inline distT="0" distB="0" distL="0" distR="0" wp14:anchorId="5DBDC4AC" wp14:editId="4EB1C1D2">
                   <wp:extent cx="2446006" cy="1756800"/>
@@ -21277,6 +21311,9 @@
               <w:jc w:val="center"/>
             </w:pPr>
             <w:r>
+              <w:rPr>
+                <w:noProof/>
+              </w:rPr>
               <w:drawing>
                 <wp:inline distT="0" distB="0" distL="0" distR="0" wp14:anchorId="1A84D349" wp14:editId="55263BB0">
                   <wp:extent cx="2449071" cy="1756800"/>
@@ -21372,6 +21409,9 @@
               <w:jc w:val="center"/>
             </w:pPr>
             <w:r>
+              <w:rPr>
+                <w:noProof/>
+              </w:rPr>
               <w:drawing>
                 <wp:inline distT="0" distB="0" distL="0" distR="0" wp14:anchorId="65F7A69C" wp14:editId="7E9C0FAC">
                   <wp:extent cx="2468143" cy="1756800"/>
@@ -21467,6 +21507,9 @@
               <w:jc w:val="center"/>
             </w:pPr>
             <w:r>
+              <w:rPr>
+                <w:noProof/>
+              </w:rPr>
               <w:drawing>
                 <wp:inline distT="0" distB="0" distL="0" distR="0" wp14:anchorId="681F2B90" wp14:editId="4E09648B">
                   <wp:extent cx="2468031" cy="1756800"/>
@@ -21562,6 +21605,9 @@
               <w:jc w:val="center"/>
             </w:pPr>
             <w:r>
+              <w:rPr>
+                <w:noProof/>
+              </w:rPr>
               <w:drawing>
                 <wp:inline distT="0" distB="0" distL="0" distR="0" wp14:anchorId="2F282265" wp14:editId="53844237">
                   <wp:extent cx="2480188" cy="1756800"/>
@@ -21657,6 +21703,9 @@
               <w:jc w:val="center"/>
             </w:pPr>
             <w:r>
+              <w:rPr>
+                <w:noProof/>
+              </w:rPr>
               <w:drawing>
                 <wp:inline distT="0" distB="0" distL="0" distR="0" wp14:anchorId="5560AB24" wp14:editId="0D92B6EE">
                   <wp:extent cx="2452071" cy="1756800"/>
@@ -21753,6 +21802,9 @@
               <w:jc w:val="center"/>
             </w:pPr>
             <w:r>
+              <w:rPr>
+                <w:noProof/>
+              </w:rPr>
               <w:drawing>
                 <wp:inline distT="0" distB="0" distL="0" distR="0" wp14:anchorId="6E8125B3" wp14:editId="68EC2AB8">
                   <wp:extent cx="2463081" cy="1756800"/>
@@ -21848,6 +21900,9 @@
               <w:jc w:val="center"/>
             </w:pPr>
             <w:r>
+              <w:rPr>
+                <w:noProof/>
+              </w:rPr>
               <w:drawing>
                 <wp:inline distT="0" distB="0" distL="0" distR="0" wp14:anchorId="0CF8DCB0" wp14:editId="3B4DA44C">
                   <wp:extent cx="2465376" cy="1756800"/>
@@ -21943,6 +21998,9 @@
               <w:jc w:val="center"/>
             </w:pPr>
             <w:r>
+              <w:rPr>
+                <w:noProof/>
+              </w:rPr>
               <w:drawing>
                 <wp:inline distT="0" distB="0" distL="0" distR="0" wp14:anchorId="269674E5" wp14:editId="19882676">
                   <wp:extent cx="1752090" cy="1756800"/>
@@ -22038,6 +22096,9 @@
               <w:jc w:val="center"/>
             </w:pPr>
             <w:r>
+              <w:rPr>
+                <w:noProof/>
+              </w:rPr>
               <w:drawing>
                 <wp:inline distT="0" distB="0" distL="0" distR="0" wp14:anchorId="7EDD86C8" wp14:editId="57E7AE91">
                   <wp:extent cx="1561600" cy="1756800"/>
@@ -22133,6 +22194,9 @@
               <w:jc w:val="center"/>
             </w:pPr>
             <w:r>
+              <w:rPr>
+                <w:noProof/>
+              </w:rPr>
               <w:drawing>
                 <wp:inline distT="0" distB="0" distL="0" distR="0" wp14:anchorId="2AEBF599" wp14:editId="7B7F69B8">
                   <wp:extent cx="2482146" cy="1756800"/>
@@ -22229,6 +22293,9 @@
               <w:jc w:val="center"/>
             </w:pPr>
             <w:r>
+              <w:rPr>
+                <w:noProof/>
+              </w:rPr>
               <w:drawing>
                 <wp:inline distT="0" distB="0" distL="0" distR="0" wp14:anchorId="19AADDE8" wp14:editId="71D2B7C0">
                   <wp:extent cx="2072281" cy="1756800"/>
@@ -22324,6 +22391,9 @@
               <w:jc w:val="center"/>
             </w:pPr>
             <w:r>
+              <w:rPr>
+                <w:noProof/>
+              </w:rPr>
               <w:drawing>
                 <wp:inline distT="0" distB="0" distL="0" distR="0" wp14:anchorId="63B29648" wp14:editId="67AFDA02">
                   <wp:extent cx="2065204" cy="1756800"/>
@@ -22419,6 +22489,9 @@
               <w:jc w:val="center"/>
             </w:pPr>
             <w:r>
+              <w:rPr>
+                <w:noProof/>
+              </w:rPr>
               <w:drawing>
                 <wp:inline distT="0" distB="0" distL="0" distR="0" wp14:anchorId="659C4A35" wp14:editId="1FD76679">
                   <wp:extent cx="1921500" cy="1756800"/>
@@ -22514,6 +22587,9 @@
               <w:jc w:val="center"/>
             </w:pPr>
             <w:r>
+              <w:rPr>
+                <w:noProof/>
+              </w:rPr>
               <w:drawing>
                 <wp:inline distT="0" distB="0" distL="0" distR="0" wp14:anchorId="3CBBD5BF" wp14:editId="0DDAFADC">
                   <wp:extent cx="2106702" cy="1756800"/>
@@ -22609,6 +22685,9 @@
               <w:jc w:val="center"/>
             </w:pPr>
             <w:r>
+              <w:rPr>
+                <w:noProof/>
+              </w:rPr>
               <w:drawing>
                 <wp:inline distT="0" distB="0" distL="0" distR="0" wp14:anchorId="7F2312FE" wp14:editId="34626BB4">
                   <wp:extent cx="2124502" cy="1756800"/>
@@ -22705,6 +22784,9 @@
               <w:jc w:val="center"/>
             </w:pPr>
             <w:r>
+              <w:rPr>
+                <w:noProof/>
+              </w:rPr>
               <w:drawing>
                 <wp:inline distT="0" distB="0" distL="0" distR="0" wp14:anchorId="388615B8" wp14:editId="6288A294">
                   <wp:extent cx="2101995" cy="1756800"/>
@@ -22773,43 +22855,1093 @@
     </w:p>
     <w:p>
       <w:pPr>
-        <w:ind w:firstLine="340"/>
-        <w:rPr>
-          <w:rFonts w:eastAsiaTheme="majorEastAsia" w:cs="Times New Roman"/>
-          <w:b/>
-          <w:bCs/>
-          <w:color w:val="000000" w:themeColor="text1"/>
-        </w:rPr>
-      </w:pPr>
-      <w:r>
-        <w:rPr>
-          <w:rFonts w:cs="Times New Roman"/>
-        </w:rPr>
-        <w:br w:type="page"/>
-      </w:r>
-    </w:p>
-    <w:p>
-      <w:pPr>
-        <w:pStyle w:val="NoSpacing"/>
-        <w:rPr>
-          <w:rFonts w:cs="Times New Roman"/>
-        </w:rPr>
-      </w:pPr>
+        <w:pStyle w:val="Heading2"/>
+      </w:pPr>
+      <w:r>
+        <w:t>Thiết kế kiến trúc</w:t>
+      </w:r>
+    </w:p>
+    <w:p>
+      <w:pPr>
+        <w:jc w:val="both"/>
+      </w:pPr>
+      <w:r>
+        <w:t xml:space="preserve"> Kiến trúc OOP (Object-Oriented Programming) </w:t>
+      </w:r>
+      <w:r>
+        <w:t>là một mô hình lập trình dựa trên khái niệm "đối tượng" để thiết kế và xây dựng các ứng dụng phần mềm</w:t>
+      </w:r>
+      <w:r>
+        <w:t>. Trong OOP, các đối tượng được xem như là các thực thể, mỗi thực thể có các thuộc tính và phương thức.</w:t>
+      </w:r>
+    </w:p>
+    <w:p>
+      <w:pPr>
+        <w:pStyle w:val="Heading3"/>
+      </w:pPr>
+      <w:r>
+        <w:t>Đối tượng (Object)</w:t>
+      </w:r>
     </w:p>
     <w:p>
       <w:pPr>
         <w:pStyle w:val="ListParagraph"/>
         <w:numPr>
           <w:ilvl w:val="0"/>
-          <w:numId w:val="1"/>
+          <w:numId w:val="34"/>
         </w:numPr>
-        <w:rPr>
-          <w:rFonts w:cs="Times New Roman"/>
+      </w:pPr>
+      <w:r>
+        <w:t>Là một thực thể trong thế giới thực hoặc trong phần mềm, có thể đại diện cho một người, một vật, hoặc một khái niệm.</w:t>
+      </w:r>
+    </w:p>
+    <w:p>
+      <w:pPr>
+        <w:pStyle w:val="ListParagraph"/>
+        <w:numPr>
+          <w:ilvl w:val="0"/>
+          <w:numId w:val="34"/>
+        </w:numPr>
+      </w:pPr>
+      <w:r>
+        <w:t>Đối tượng có hai đặc tính chính: thông tin và hành vi.</w:t>
+      </w:r>
+    </w:p>
+    <w:p>
+      <w:pPr>
+        <w:pStyle w:val="ListParagraph"/>
+        <w:numPr>
+          <w:ilvl w:val="0"/>
+          <w:numId w:val="34"/>
+        </w:numPr>
+      </w:pPr>
+      <w:r>
+        <w:t>Thông tin được lưu trữ trong các thuộc tính (properties hoặc fields).</w:t>
+      </w:r>
+    </w:p>
+    <w:p>
+      <w:pPr>
+        <w:pStyle w:val="ListParagraph"/>
+        <w:numPr>
+          <w:ilvl w:val="0"/>
+          <w:numId w:val="34"/>
+        </w:numPr>
+      </w:pPr>
+      <w:r>
+        <w:t>Hành vi được thể hiện qua các phương thức (methods hoặc functions).</w:t>
+      </w:r>
+    </w:p>
+    <w:p>
+      <w:pPr>
+        <w:pStyle w:val="Heading3"/>
+      </w:pPr>
+      <w:r>
+        <w:t>Lớp (Class)</w:t>
+      </w:r>
+    </w:p>
+    <w:p>
+      <w:pPr>
+        <w:ind w:left="720"/>
+      </w:pPr>
+      <w:r>
+        <w:t>Lớp một bản thiết kế hoặc khuôn mẫu để tạo ra các đối tượng.</w:t>
+      </w:r>
+    </w:p>
+    <w:p>
+      <w:pPr>
+        <w:ind w:left="720"/>
+      </w:pPr>
+      <w:r>
+        <w:t>Một lớp định nghĩa các thuộc tính và phương thức mà các đối tượng thuộc lớp đó sẽ có.</w:t>
+      </w:r>
+    </w:p>
+    <w:p>
+      <w:pPr>
+        <w:pStyle w:val="Heading3"/>
+      </w:pPr>
+      <w:r>
+        <w:t>Đặc tính cơ bản của OOP</w:t>
+      </w:r>
+    </w:p>
+    <w:p>
+      <w:pPr>
+        <w:pStyle w:val="ListParagraph"/>
+        <w:numPr>
+          <w:ilvl w:val="0"/>
+          <w:numId w:val="35"/>
+        </w:numPr>
+        <w:rPr>
           <w:b/>
-          <w:bCs/>
-          <w:vanish/>
-        </w:rPr>
-      </w:pPr>
+        </w:rPr>
+      </w:pPr>
+      <w:r>
+        <w:rPr>
+          <w:b/>
+        </w:rPr>
+        <w:t>Tính đóng gói (Encapsulation):</w:t>
+      </w:r>
+    </w:p>
+    <w:p>
+      <w:pPr>
+        <w:ind w:left="720"/>
+      </w:pPr>
+      <w:r>
+        <w:t>Là việc gói gọn dữ liệu và các phương thức thao tác dữ liệu trong một đối tượng.</w:t>
+      </w:r>
+    </w:p>
+    <w:p>
+      <w:pPr>
+        <w:ind w:left="720"/>
+      </w:pPr>
+      <w:r>
+        <w:t>Chỉ cho phép truy cập dữ liệu thông qua các phương thức công khai (public methods) để bảo vệ dữ liệu bên trong.</w:t>
+      </w:r>
+    </w:p>
+    <w:p>
+      <w:pPr>
+        <w:pStyle w:val="ListParagraph"/>
+        <w:numPr>
+          <w:ilvl w:val="0"/>
+          <w:numId w:val="35"/>
+        </w:numPr>
+        <w:rPr>
+          <w:b/>
+        </w:rPr>
+      </w:pPr>
+      <w:r>
+        <w:rPr>
+          <w:b/>
+        </w:rPr>
+        <w:t>Tính kế thừa (Inheritance):</w:t>
+      </w:r>
+    </w:p>
+    <w:p>
+      <w:pPr>
+        <w:ind w:left="720"/>
+      </w:pPr>
+      <w:r>
+        <w:t>Cho phép một lớp con kế thừa các thuộc tính và phương thức từ một lớp cha.</w:t>
+      </w:r>
+    </w:p>
+    <w:p>
+      <w:pPr>
+        <w:ind w:left="720"/>
+        <w:jc w:val="both"/>
+      </w:pPr>
+      <w:r>
+        <w:lastRenderedPageBreak/>
+        <w:t>Giúp tái sử dụng mã nguồn và dễ dàng mở rộng các tính năng.</w:t>
+      </w:r>
+    </w:p>
+    <w:p>
+      <w:pPr>
+        <w:pStyle w:val="ListParagraph"/>
+        <w:numPr>
+          <w:ilvl w:val="0"/>
+          <w:numId w:val="35"/>
+        </w:numPr>
+        <w:jc w:val="both"/>
+        <w:rPr>
+          <w:b/>
+        </w:rPr>
+      </w:pPr>
+      <w:r>
+        <w:rPr>
+          <w:b/>
+        </w:rPr>
+        <w:t>Tính đa hình (Polymorphism):</w:t>
+      </w:r>
+    </w:p>
+    <w:p>
+      <w:pPr>
+        <w:ind w:left="720"/>
+        <w:jc w:val="both"/>
+      </w:pPr>
+      <w:r>
+        <w:t>Cho phép các đối tượng thuộc các lớp khác nhau có thể được xử lý thông qua cùng một giao diện chung.</w:t>
+      </w:r>
+    </w:p>
+    <w:p>
+      <w:pPr>
+        <w:ind w:left="720"/>
+        <w:jc w:val="both"/>
+      </w:pPr>
+      <w:r>
+        <w:t>Gồm hai loại: đa hình tĩnh (static polymorphism) thông qua quá tải phương thức (method overloading) và đa hình động (dynamic polymorphism) thông qua ghi đè phương thức (method overriding).</w:t>
+      </w:r>
+    </w:p>
+    <w:p>
+      <w:pPr>
+        <w:pStyle w:val="ListParagraph"/>
+        <w:numPr>
+          <w:ilvl w:val="0"/>
+          <w:numId w:val="35"/>
+        </w:numPr>
+        <w:rPr>
+          <w:b/>
+        </w:rPr>
+      </w:pPr>
+      <w:r>
+        <w:rPr>
+          <w:b/>
+        </w:rPr>
+        <w:t>Tính trừu tượng (Abstraction):</w:t>
+      </w:r>
+    </w:p>
+    <w:p>
+      <w:pPr>
+        <w:ind w:left="720"/>
+      </w:pPr>
+      <w:r>
+        <w:t>Là quá trình đơn giản hóa các hệ thống phức tạp bằng cách chỉ tập trung vào những chi tiết cần thiết và che giấu đi những chi tiết phức tạp không cần thiết.</w:t>
+      </w:r>
+    </w:p>
+    <w:p>
+      <w:pPr>
+        <w:ind w:left="720"/>
+      </w:pPr>
+      <w:r>
+        <w:t>Được thực hiện thông qua các lớp trừu tượng (abstract classes) và giao diện (interfaces).</w:t>
+      </w:r>
+    </w:p>
+    <w:p>
+      <w:pPr>
+        <w:pStyle w:val="Heading2"/>
+      </w:pPr>
+      <w:r>
+        <w:t>Thiết kế giao diện</w:t>
+      </w:r>
+    </w:p>
+    <w:p>
+      <w:pPr>
+        <w:pStyle w:val="Heading3"/>
+      </w:pPr>
+      <w:r>
+        <w:t>Thiết kế màn hình</w:t>
+      </w:r>
+    </w:p>
+    <w:tbl>
+      <w:tblPr>
+        <w:tblStyle w:val="TableGrid"/>
+        <w:tblW w:w="0" w:type="auto"/>
+        <w:tblLook w:val="04A0" w:firstRow="1" w:lastRow="0" w:firstColumn="1" w:lastColumn="0" w:noHBand="0" w:noVBand="1"/>
+      </w:tblPr>
+      <w:tblGrid>
+        <w:gridCol w:w="4389"/>
+        <w:gridCol w:w="4389"/>
+      </w:tblGrid>
+      <w:tr>
+        <w:trPr>
+          <w:trHeight w:val="454"/>
+        </w:trPr>
+        <w:tc>
+          <w:tcPr>
+            <w:tcW w:w="4389" w:type="dxa"/>
+            <w:vAlign w:val="center"/>
+          </w:tcPr>
+          <w:p>
+            <w:r>
+              <w:t>Thông Tin</w:t>
+            </w:r>
+          </w:p>
+        </w:tc>
+        <w:tc>
+          <w:tcPr>
+            <w:tcW w:w="4389" w:type="dxa"/>
+            <w:vAlign w:val="center"/>
+          </w:tcPr>
+          <w:p>
+            <w:r>
+              <w:t>Thông số</w:t>
+            </w:r>
+          </w:p>
+        </w:tc>
+      </w:tr>
+      <w:tr>
+        <w:trPr>
+          <w:trHeight w:val="454"/>
+        </w:trPr>
+        <w:tc>
+          <w:tcPr>
+            <w:tcW w:w="4389" w:type="dxa"/>
+            <w:vAlign w:val="center"/>
+          </w:tcPr>
+          <w:p>
+            <w:r>
+              <w:t>Kích thước màn hình</w:t>
+            </w:r>
+          </w:p>
+        </w:tc>
+        <w:tc>
+          <w:tcPr>
+            <w:tcW w:w="4389" w:type="dxa"/>
+            <w:vAlign w:val="center"/>
+          </w:tcPr>
+          <w:p>
+            <w:r>
+              <w:t>Tiêu chuẩn: 720 x 1280</w:t>
+            </w:r>
+          </w:p>
+        </w:tc>
+      </w:tr>
+      <w:tr>
+        <w:trPr>
+          <w:trHeight w:val="454"/>
+        </w:trPr>
+        <w:tc>
+          <w:tcPr>
+            <w:tcW w:w="4389" w:type="dxa"/>
+            <w:vAlign w:val="center"/>
+          </w:tcPr>
+          <w:p>
+            <w:r>
+              <w:t>Chế độ màn hình</w:t>
+            </w:r>
+          </w:p>
+        </w:tc>
+        <w:tc>
+          <w:tcPr>
+            <w:tcW w:w="4389" w:type="dxa"/>
+            <w:vAlign w:val="center"/>
+          </w:tcPr>
+          <w:p>
+            <w:r>
+              <w:t>Toàn màn hình</w:t>
+            </w:r>
+          </w:p>
+        </w:tc>
+      </w:tr>
+      <w:tr>
+        <w:trPr>
+          <w:trHeight w:val="454"/>
+        </w:trPr>
+        <w:tc>
+          <w:tcPr>
+            <w:tcW w:w="4389" w:type="dxa"/>
+            <w:vAlign w:val="center"/>
+          </w:tcPr>
+          <w:p>
+            <w:r>
+              <w:t>Front chữ</w:t>
+            </w:r>
+          </w:p>
+        </w:tc>
+        <w:tc>
+          <w:tcPr>
+            <w:tcW w:w="4389" w:type="dxa"/>
+            <w:vAlign w:val="center"/>
+          </w:tcPr>
+          <w:p>
+            <w:r>
+              <w:t>SVN-Neutraface 2</w:t>
+            </w:r>
+          </w:p>
+        </w:tc>
+      </w:tr>
+    </w:tbl>
+    <w:p/>
+    <w:p>
+      <w:pPr>
+        <w:jc w:val="both"/>
+      </w:pPr>
+      <w:r>
+        <w:t>Phần thiết kế màn hình được dựng bằng phần Draw.io, sử dụng một số hình vẽ đơn giản</w:t>
+      </w:r>
+      <w:r>
+        <w:t>.</w:t>
+      </w:r>
+    </w:p>
+    <w:p>
+      <w:pPr>
+        <w:ind w:firstLine="340"/>
+      </w:pPr>
+      <w:r>
+        <w:br w:type="page"/>
+      </w:r>
+    </w:p>
+    <w:p>
+      <w:pPr>
+        <w:pStyle w:val="Heading3"/>
+      </w:pPr>
+      <w:r>
+        <w:lastRenderedPageBreak/>
+        <w:t>Màn hình Home</w:t>
+      </w:r>
+    </w:p>
+    <w:p>
+      <w:pPr>
+        <w:pStyle w:val="ListParagraph"/>
+        <w:jc w:val="center"/>
+        <w:rPr>
+          <w:b/>
+        </w:rPr>
+      </w:pPr>
+      <w:r>
+        <w:rPr>
+          <w:b/>
+          <w:noProof/>
+        </w:rPr>
+        <w:drawing>
+          <wp:inline distT="0" distB="0" distL="0" distR="0" wp14:anchorId="17E07CA8" wp14:editId="0746B1A8">
+            <wp:extent cx="4036154" cy="2340000"/>
+            <wp:effectExtent l="0" t="0" r="2540" b="3175"/>
+            <wp:docPr id="7" name="Picture 7"/>
+            <wp:cNvGraphicFramePr>
+              <a:graphicFrameLocks xmlns:a="http://schemas.openxmlformats.org/drawingml/2006/main" noChangeAspect="1"/>
+            </wp:cNvGraphicFramePr>
+            <a:graphic xmlns:a="http://schemas.openxmlformats.org/drawingml/2006/main">
+              <a:graphicData uri="http://schemas.openxmlformats.org/drawingml/2006/picture">
+                <pic:pic xmlns:pic="http://schemas.openxmlformats.org/drawingml/2006/picture">
+                  <pic:nvPicPr>
+                    <pic:cNvPr id="1" name=""/>
+                    <pic:cNvPicPr/>
+                  </pic:nvPicPr>
+                  <pic:blipFill>
+                    <a:blip r:embed="rId62"/>
+                    <a:stretch>
+                      <a:fillRect/>
+                    </a:stretch>
+                  </pic:blipFill>
+                  <pic:spPr>
+                    <a:xfrm>
+                      <a:off x="0" y="0"/>
+                      <a:ext cx="4036154" cy="2340000"/>
+                    </a:xfrm>
+                    <a:prstGeom prst="rect">
+                      <a:avLst/>
+                    </a:prstGeom>
+                  </pic:spPr>
+                </pic:pic>
+              </a:graphicData>
+            </a:graphic>
+          </wp:inline>
+        </w:drawing>
+      </w:r>
+    </w:p>
+    <w:p>
+      <w:pPr>
+        <w:pStyle w:val="ListParagraph"/>
+        <w:jc w:val="both"/>
+      </w:pPr>
+      <w:r>
+        <w:t>Đây là màn hình khi người chơi bắt đầu vào game, màn hình bao gồm 3 nút Play, Thông tin nhà phát triển và nút cài đặt.</w:t>
+      </w:r>
+    </w:p>
+    <w:p>
+      <w:pPr>
+        <w:pStyle w:val="Heading3"/>
+      </w:pPr>
+      <w:r>
+        <w:t>Màn hình cài đặt</w:t>
+      </w:r>
+    </w:p>
+    <w:p>
+      <w:pPr>
+        <w:pStyle w:val="ListParagraph"/>
+        <w:jc w:val="center"/>
+      </w:pPr>
+      <w:r>
+        <w:rPr>
+          <w:noProof/>
+        </w:rPr>
+        <w:drawing>
+          <wp:inline distT="0" distB="0" distL="0" distR="0" wp14:anchorId="6D2342BF" wp14:editId="46D59D19">
+            <wp:extent cx="4035306" cy="2340000"/>
+            <wp:effectExtent l="0" t="0" r="3810" b="3175"/>
+            <wp:docPr id="44" name="Picture 44"/>
+            <wp:cNvGraphicFramePr>
+              <a:graphicFrameLocks xmlns:a="http://schemas.openxmlformats.org/drawingml/2006/main" noChangeAspect="1"/>
+            </wp:cNvGraphicFramePr>
+            <a:graphic xmlns:a="http://schemas.openxmlformats.org/drawingml/2006/main">
+              <a:graphicData uri="http://schemas.openxmlformats.org/drawingml/2006/picture">
+                <pic:pic xmlns:pic="http://schemas.openxmlformats.org/drawingml/2006/picture">
+                  <pic:nvPicPr>
+                    <pic:cNvPr id="1" name=""/>
+                    <pic:cNvPicPr/>
+                  </pic:nvPicPr>
+                  <pic:blipFill>
+                    <a:blip r:embed="rId63"/>
+                    <a:stretch>
+                      <a:fillRect/>
+                    </a:stretch>
+                  </pic:blipFill>
+                  <pic:spPr>
+                    <a:xfrm>
+                      <a:off x="0" y="0"/>
+                      <a:ext cx="4035306" cy="2340000"/>
+                    </a:xfrm>
+                    <a:prstGeom prst="rect">
+                      <a:avLst/>
+                    </a:prstGeom>
+                  </pic:spPr>
+                </pic:pic>
+              </a:graphicData>
+            </a:graphic>
+          </wp:inline>
+        </w:drawing>
+      </w:r>
+    </w:p>
+    <w:p>
+      <w:pPr>
+        <w:pStyle w:val="ListParagraph"/>
+        <w:jc w:val="both"/>
+      </w:pPr>
+      <w:r>
+        <w:t>Màn hình này xuất hiện khi người chơi ấn nút setting tại home.</w:t>
+      </w:r>
+    </w:p>
+    <w:p>
+      <w:pPr>
+        <w:pStyle w:val="Heading3"/>
+      </w:pPr>
+      <w:r>
+        <w:lastRenderedPageBreak/>
+        <w:t>Màn hình chọn Level</w:t>
+      </w:r>
+    </w:p>
+    <w:p>
+      <w:pPr>
+        <w:ind w:left="720"/>
+        <w:jc w:val="center"/>
+      </w:pPr>
+      <w:r>
+        <w:rPr>
+          <w:noProof/>
+        </w:rPr>
+        <w:drawing>
+          <wp:inline distT="0" distB="0" distL="0" distR="0" wp14:anchorId="50D1DDC4" wp14:editId="3223F5FD">
+            <wp:extent cx="4066427" cy="2340000"/>
+            <wp:effectExtent l="0" t="0" r="0" b="3175"/>
+            <wp:docPr id="42" name="Picture 42"/>
+            <wp:cNvGraphicFramePr>
+              <a:graphicFrameLocks xmlns:a="http://schemas.openxmlformats.org/drawingml/2006/main" noChangeAspect="1"/>
+            </wp:cNvGraphicFramePr>
+            <a:graphic xmlns:a="http://schemas.openxmlformats.org/drawingml/2006/main">
+              <a:graphicData uri="http://schemas.openxmlformats.org/drawingml/2006/picture">
+                <pic:pic xmlns:pic="http://schemas.openxmlformats.org/drawingml/2006/picture">
+                  <pic:nvPicPr>
+                    <pic:cNvPr id="1" name=""/>
+                    <pic:cNvPicPr/>
+                  </pic:nvPicPr>
+                  <pic:blipFill>
+                    <a:blip r:embed="rId64"/>
+                    <a:stretch>
+                      <a:fillRect/>
+                    </a:stretch>
+                  </pic:blipFill>
+                  <pic:spPr>
+                    <a:xfrm>
+                      <a:off x="0" y="0"/>
+                      <a:ext cx="4066427" cy="2340000"/>
+                    </a:xfrm>
+                    <a:prstGeom prst="rect">
+                      <a:avLst/>
+                    </a:prstGeom>
+                  </pic:spPr>
+                </pic:pic>
+              </a:graphicData>
+            </a:graphic>
+          </wp:inline>
+        </w:drawing>
+      </w:r>
+    </w:p>
+    <w:p>
+      <w:pPr>
+        <w:ind w:left="720"/>
+        <w:jc w:val="both"/>
+      </w:pPr>
+      <w:r>
+        <w:t>Đây là màn hình xuất hiện khi người chơi click nút play tại màn hình home. Màn hình này bao gồm danh sách những level đã mở khóa và chưa mở khóa. Người chơi có thể chọn một level để chơi. Nút Upgrade để vào kho nâng cấp tháp.</w:t>
+      </w:r>
+    </w:p>
+    <w:p>
+      <w:pPr>
+        <w:pStyle w:val="Heading3"/>
+      </w:pPr>
+      <w:r>
+        <w:t>Màn hình bắt đầu Level</w:t>
+      </w:r>
+    </w:p>
+    <w:p>
+      <w:pPr>
+        <w:jc w:val="center"/>
+      </w:pPr>
+      <w:r>
+        <w:rPr>
+          <w:noProof/>
+        </w:rPr>
+        <w:drawing>
+          <wp:inline distT="0" distB="0" distL="0" distR="0" wp14:anchorId="126961F3" wp14:editId="75490439">
+            <wp:extent cx="4044831" cy="2340000"/>
+            <wp:effectExtent l="0" t="0" r="0" b="3175"/>
+            <wp:docPr id="43" name="Picture 43"/>
+            <wp:cNvGraphicFramePr>
+              <a:graphicFrameLocks xmlns:a="http://schemas.openxmlformats.org/drawingml/2006/main" noChangeAspect="1"/>
+            </wp:cNvGraphicFramePr>
+            <a:graphic xmlns:a="http://schemas.openxmlformats.org/drawingml/2006/main">
+              <a:graphicData uri="http://schemas.openxmlformats.org/drawingml/2006/picture">
+                <pic:pic xmlns:pic="http://schemas.openxmlformats.org/drawingml/2006/picture">
+                  <pic:nvPicPr>
+                    <pic:cNvPr id="1" name=""/>
+                    <pic:cNvPicPr/>
+                  </pic:nvPicPr>
+                  <pic:blipFill>
+                    <a:blip r:embed="rId65"/>
+                    <a:stretch>
+                      <a:fillRect/>
+                    </a:stretch>
+                  </pic:blipFill>
+                  <pic:spPr>
+                    <a:xfrm>
+                      <a:off x="0" y="0"/>
+                      <a:ext cx="4044831" cy="2340000"/>
+                    </a:xfrm>
+                    <a:prstGeom prst="rect">
+                      <a:avLst/>
+                    </a:prstGeom>
+                  </pic:spPr>
+                </pic:pic>
+              </a:graphicData>
+            </a:graphic>
+          </wp:inline>
+        </w:drawing>
+      </w:r>
+    </w:p>
+    <w:p>
+      <w:pPr>
+        <w:ind w:firstLine="720"/>
+        <w:jc w:val="both"/>
+      </w:pPr>
+      <w:r>
+        <w:t xml:space="preserve">Màn hình này xuất hiện khi người chơi chọn một level, trong đây sẽ bao gồm thông tin về level và những giới hạn level và loại tháp có thể xây dựng và một bức ảnh demo bản đồ của nhiệm vụ đó. </w:t>
+      </w:r>
+    </w:p>
+    <w:p>
+      <w:pPr>
+        <w:pStyle w:val="Heading3"/>
+      </w:pPr>
+      <w:r>
+        <w:lastRenderedPageBreak/>
+        <w:t>Màn hình Upgrade</w:t>
+      </w:r>
+    </w:p>
+    <w:p>
+      <w:pPr>
+        <w:jc w:val="center"/>
+      </w:pPr>
+      <w:r>
+        <w:rPr>
+          <w:noProof/>
+        </w:rPr>
+        <w:drawing>
+          <wp:inline distT="0" distB="0" distL="0" distR="0" wp14:anchorId="3C2FD862" wp14:editId="6043BAEA">
+            <wp:extent cx="4067231" cy="2340000"/>
+            <wp:effectExtent l="0" t="0" r="9525" b="3175"/>
+            <wp:docPr id="45" name="Picture 45"/>
+            <wp:cNvGraphicFramePr>
+              <a:graphicFrameLocks xmlns:a="http://schemas.openxmlformats.org/drawingml/2006/main" noChangeAspect="1"/>
+            </wp:cNvGraphicFramePr>
+            <a:graphic xmlns:a="http://schemas.openxmlformats.org/drawingml/2006/main">
+              <a:graphicData uri="http://schemas.openxmlformats.org/drawingml/2006/picture">
+                <pic:pic xmlns:pic="http://schemas.openxmlformats.org/drawingml/2006/picture">
+                  <pic:nvPicPr>
+                    <pic:cNvPr id="1" name=""/>
+                    <pic:cNvPicPr/>
+                  </pic:nvPicPr>
+                  <pic:blipFill>
+                    <a:blip r:embed="rId66"/>
+                    <a:stretch>
+                      <a:fillRect/>
+                    </a:stretch>
+                  </pic:blipFill>
+                  <pic:spPr>
+                    <a:xfrm>
+                      <a:off x="0" y="0"/>
+                      <a:ext cx="4067231" cy="2340000"/>
+                    </a:xfrm>
+                    <a:prstGeom prst="rect">
+                      <a:avLst/>
+                    </a:prstGeom>
+                  </pic:spPr>
+                </pic:pic>
+              </a:graphicData>
+            </a:graphic>
+          </wp:inline>
+        </w:drawing>
+      </w:r>
+    </w:p>
+    <w:p>
+      <w:pPr>
+        <w:jc w:val="both"/>
+      </w:pPr>
+      <w:r>
+        <w:tab/>
+      </w:r>
+      <w:r>
+        <w:tab/>
+        <w:t xml:space="preserve">Màn hình này xuất hiện khi người chơi click nút Upgrade tại màn hình chọn level. Trong màn hình này sẽ bao gồm những tháp đã được mở khóa và chưa được mở khóa người chơi sẽ chọn </w:t>
+      </w:r>
+      <w:r>
+        <w:t xml:space="preserve">vào tháp muốn nâng cấp để xem thông tin. Thông tin sẽ hiển thị trên bảng góc dưới bên phải màn hình. </w:t>
+      </w:r>
+    </w:p>
+    <w:p>
+      <w:pPr>
+        <w:pStyle w:val="Heading3"/>
+      </w:pPr>
+      <w:r>
+        <w:t>Màn hình trong game</w:t>
+      </w:r>
+    </w:p>
+    <w:p>
+      <w:pPr>
+        <w:jc w:val="center"/>
+      </w:pPr>
+      <w:r>
+        <w:rPr>
+          <w:noProof/>
+        </w:rPr>
+        <w:drawing>
+          <wp:inline distT="0" distB="0" distL="0" distR="0" wp14:anchorId="3B5A4EFA" wp14:editId="66AF3506">
+            <wp:extent cx="4027403" cy="2340000"/>
+            <wp:effectExtent l="0" t="0" r="0" b="3175"/>
+            <wp:docPr id="46" name="Picture 46"/>
+            <wp:cNvGraphicFramePr>
+              <a:graphicFrameLocks xmlns:a="http://schemas.openxmlformats.org/drawingml/2006/main" noChangeAspect="1"/>
+            </wp:cNvGraphicFramePr>
+            <a:graphic xmlns:a="http://schemas.openxmlformats.org/drawingml/2006/main">
+              <a:graphicData uri="http://schemas.openxmlformats.org/drawingml/2006/picture">
+                <pic:pic xmlns:pic="http://schemas.openxmlformats.org/drawingml/2006/picture">
+                  <pic:nvPicPr>
+                    <pic:cNvPr id="1" name=""/>
+                    <pic:cNvPicPr/>
+                  </pic:nvPicPr>
+                  <pic:blipFill>
+                    <a:blip r:embed="rId67"/>
+                    <a:stretch>
+                      <a:fillRect/>
+                    </a:stretch>
+                  </pic:blipFill>
+                  <pic:spPr>
+                    <a:xfrm>
+                      <a:off x="0" y="0"/>
+                      <a:ext cx="4027403" cy="2340000"/>
+                    </a:xfrm>
+                    <a:prstGeom prst="rect">
+                      <a:avLst/>
+                    </a:prstGeom>
+                  </pic:spPr>
+                </pic:pic>
+              </a:graphicData>
+            </a:graphic>
+          </wp:inline>
+        </w:drawing>
+      </w:r>
+    </w:p>
+    <w:p>
+      <w:pPr>
+        <w:jc w:val="both"/>
+      </w:pPr>
+      <w:r>
+        <w:tab/>
+        <w:t xml:space="preserve">Đây là màn hình trong game. Bao gồm thông tin wave, tiền, máu. Góc dưới bên trái hiển thị thông tin ability có thể sử dụng. </w:t>
+      </w:r>
+    </w:p>
+    <w:p>
+      <w:pPr>
+        <w:pStyle w:val="Heading3"/>
+      </w:pPr>
+      <w:r>
+        <w:lastRenderedPageBreak/>
+        <w:t>Màn hình tạm dừng game</w:t>
+      </w:r>
+    </w:p>
+    <w:p>
+      <w:pPr>
+        <w:jc w:val="center"/>
+      </w:pPr>
+      <w:r>
+        <w:rPr>
+          <w:noProof/>
+        </w:rPr>
+        <w:drawing>
+          <wp:inline distT="0" distB="0" distL="0" distR="0" wp14:anchorId="19716370" wp14:editId="7FBB73E0">
+            <wp:extent cx="4058401" cy="2340000"/>
+            <wp:effectExtent l="0" t="0" r="0" b="3175"/>
+            <wp:docPr id="47" name="Picture 47"/>
+            <wp:cNvGraphicFramePr>
+              <a:graphicFrameLocks xmlns:a="http://schemas.openxmlformats.org/drawingml/2006/main" noChangeAspect="1"/>
+            </wp:cNvGraphicFramePr>
+            <a:graphic xmlns:a="http://schemas.openxmlformats.org/drawingml/2006/main">
+              <a:graphicData uri="http://schemas.openxmlformats.org/drawingml/2006/picture">
+                <pic:pic xmlns:pic="http://schemas.openxmlformats.org/drawingml/2006/picture">
+                  <pic:nvPicPr>
+                    <pic:cNvPr id="1" name=""/>
+                    <pic:cNvPicPr/>
+                  </pic:nvPicPr>
+                  <pic:blipFill>
+                    <a:blip r:embed="rId68"/>
+                    <a:stretch>
+                      <a:fillRect/>
+                    </a:stretch>
+                  </pic:blipFill>
+                  <pic:spPr>
+                    <a:xfrm>
+                      <a:off x="0" y="0"/>
+                      <a:ext cx="4058401" cy="2340000"/>
+                    </a:xfrm>
+                    <a:prstGeom prst="rect">
+                      <a:avLst/>
+                    </a:prstGeom>
+                  </pic:spPr>
+                </pic:pic>
+              </a:graphicData>
+            </a:graphic>
+          </wp:inline>
+        </w:drawing>
+      </w:r>
+    </w:p>
+    <w:p>
+      <w:pPr>
+        <w:jc w:val="both"/>
+      </w:pPr>
+      <w:r>
+        <w:tab/>
+        <w:t>Màn hình này xuất hiện khi người chơi click nút tạm dừng trong khi đang chơi.</w:t>
+      </w:r>
+    </w:p>
+    <w:p>
+      <w:pPr>
+        <w:pStyle w:val="Heading3"/>
+      </w:pPr>
+      <w:r>
+        <w:t>Màn hình chiến thắng</w:t>
+      </w:r>
+    </w:p>
+    <w:p>
+      <w:pPr>
+        <w:jc w:val="center"/>
+      </w:pPr>
+      <w:r>
+        <w:rPr>
+          <w:noProof/>
+        </w:rPr>
+        <w:drawing>
+          <wp:inline distT="0" distB="0" distL="0" distR="0" wp14:anchorId="6E187942" wp14:editId="7889BBE8">
+            <wp:extent cx="4120200" cy="2340000"/>
+            <wp:effectExtent l="0" t="0" r="0" b="3175"/>
+            <wp:docPr id="48" name="Picture 48"/>
+            <wp:cNvGraphicFramePr>
+              <a:graphicFrameLocks xmlns:a="http://schemas.openxmlformats.org/drawingml/2006/main" noChangeAspect="1"/>
+            </wp:cNvGraphicFramePr>
+            <a:graphic xmlns:a="http://schemas.openxmlformats.org/drawingml/2006/main">
+              <a:graphicData uri="http://schemas.openxmlformats.org/drawingml/2006/picture">
+                <pic:pic xmlns:pic="http://schemas.openxmlformats.org/drawingml/2006/picture">
+                  <pic:nvPicPr>
+                    <pic:cNvPr id="1" name=""/>
+                    <pic:cNvPicPr/>
+                  </pic:nvPicPr>
+                  <pic:blipFill>
+                    <a:blip r:embed="rId69"/>
+                    <a:stretch>
+                      <a:fillRect/>
+                    </a:stretch>
+                  </pic:blipFill>
+                  <pic:spPr>
+                    <a:xfrm>
+                      <a:off x="0" y="0"/>
+                      <a:ext cx="4120200" cy="2340000"/>
+                    </a:xfrm>
+                    <a:prstGeom prst="rect">
+                      <a:avLst/>
+                    </a:prstGeom>
+                  </pic:spPr>
+                </pic:pic>
+              </a:graphicData>
+            </a:graphic>
+          </wp:inline>
+        </w:drawing>
+      </w:r>
+    </w:p>
+    <w:p>
+      <w:pPr>
+        <w:jc w:val="both"/>
+      </w:pPr>
+      <w:r>
+        <w:tab/>
+      </w:r>
+      <w:r>
+        <w:tab/>
+        <w:t xml:space="preserve">Màn hình này xuất hiện khi người chơi hoàn thành nhiệm vụ. Bao gồm thông tin phần thưởng nhận được và số sao nhận được. </w:t>
+      </w:r>
+    </w:p>
+    <w:p>
+      <w:pPr>
+        <w:pStyle w:val="Heading3"/>
+      </w:pPr>
+      <w:r>
+        <w:lastRenderedPageBreak/>
+        <w:t>Màn hình thua cuộc</w:t>
+      </w:r>
+    </w:p>
+    <w:p>
+      <w:pPr>
+        <w:jc w:val="center"/>
+      </w:pPr>
+      <w:r>
+        <w:rPr>
+          <w:noProof/>
+        </w:rPr>
+        <w:drawing>
+          <wp:inline distT="0" distB="0" distL="0" distR="0" wp14:anchorId="6EDF3F6E" wp14:editId="6549A62C">
+            <wp:extent cx="4096398" cy="2340000"/>
+            <wp:effectExtent l="0" t="0" r="0" b="3175"/>
+            <wp:docPr id="49" name="Picture 49"/>
+            <wp:cNvGraphicFramePr>
+              <a:graphicFrameLocks xmlns:a="http://schemas.openxmlformats.org/drawingml/2006/main" noChangeAspect="1"/>
+            </wp:cNvGraphicFramePr>
+            <a:graphic xmlns:a="http://schemas.openxmlformats.org/drawingml/2006/main">
+              <a:graphicData uri="http://schemas.openxmlformats.org/drawingml/2006/picture">
+                <pic:pic xmlns:pic="http://schemas.openxmlformats.org/drawingml/2006/picture">
+                  <pic:nvPicPr>
+                    <pic:cNvPr id="1" name=""/>
+                    <pic:cNvPicPr/>
+                  </pic:nvPicPr>
+                  <pic:blipFill>
+                    <a:blip r:embed="rId70"/>
+                    <a:stretch>
+                      <a:fillRect/>
+                    </a:stretch>
+                  </pic:blipFill>
+                  <pic:spPr>
+                    <a:xfrm>
+                      <a:off x="0" y="0"/>
+                      <a:ext cx="4096398" cy="2340000"/>
+                    </a:xfrm>
+                    <a:prstGeom prst="rect">
+                      <a:avLst/>
+                    </a:prstGeom>
+                  </pic:spPr>
+                </pic:pic>
+              </a:graphicData>
+            </a:graphic>
+          </wp:inline>
+        </w:drawing>
+      </w:r>
+    </w:p>
+    <w:p>
+      <w:pPr>
+        <w:jc w:val="both"/>
+      </w:pPr>
+      <w:r>
+        <w:tab/>
+        <w:t>Màn hình này xuất hiện khi người chơi phòng thủ thất bại.</w:t>
+      </w:r>
+    </w:p>
+    <w:p>
+      <w:pPr>
+        <w:ind w:firstLine="340"/>
+      </w:pPr>
+      <w:r>
+        <w:br w:type="page"/>
+      </w:r>
+    </w:p>
+    <w:p>
+      <w:pPr>
+        <w:pStyle w:val="Heading2"/>
+      </w:pPr>
+      <w:r>
+        <w:lastRenderedPageBreak/>
+        <w:t>Thiết kế lớp</w:t>
+      </w:r>
+    </w:p>
+    <w:p>
+      <w:r>
+        <w:pict w14:anchorId="5F2AFFC8">
+          <v:shape id="_x0000_i1028" type="#_x0000_t75" style="width:430.2pt;height:676.8pt">
+            <v:imagedata r:id="rId71" o:title="ClassDiagram"/>
+          </v:shape>
+        </w:pict>
+      </w:r>
+    </w:p>
+    <w:p>
+      <w:r>
+        <w:lastRenderedPageBreak/>
+        <w:t>Biểu đồ trình tự nâng cấp tháp</w:t>
+      </w:r>
+    </w:p>
+    <w:p>
+      <w:r>
+        <w:rPr>
+          <w:noProof/>
+        </w:rPr>
+        <w:drawing>
+          <wp:inline distT="0" distB="0" distL="0" distR="0" wp14:anchorId="43DFD027" wp14:editId="7BBEDDDF">
+            <wp:extent cx="5580380" cy="5555615"/>
+            <wp:effectExtent l="0" t="0" r="1270" b="6985"/>
+            <wp:docPr id="62" name="Picture 62"/>
+            <wp:cNvGraphicFramePr>
+              <a:graphicFrameLocks xmlns:a="http://schemas.openxmlformats.org/drawingml/2006/main" noChangeAspect="1"/>
+            </wp:cNvGraphicFramePr>
+            <a:graphic xmlns:a="http://schemas.openxmlformats.org/drawingml/2006/main">
+              <a:graphicData uri="http://schemas.openxmlformats.org/drawingml/2006/picture">
+                <pic:pic xmlns:pic="http://schemas.openxmlformats.org/drawingml/2006/picture">
+                  <pic:nvPicPr>
+                    <pic:cNvPr id="62" name="sequence.drawio.png"/>
+                    <pic:cNvPicPr/>
+                  </pic:nvPicPr>
+                  <pic:blipFill>
+                    <a:blip r:embed="rId72">
+                      <a:extLst>
+                        <a:ext uri="{28A0092B-C50C-407E-A947-70E740481C1C}">
+                          <a14:useLocalDpi xmlns:a14="http://schemas.microsoft.com/office/drawing/2010/main" val="0"/>
+                        </a:ext>
+                      </a:extLst>
+                    </a:blip>
+                    <a:stretch>
+                      <a:fillRect/>
+                    </a:stretch>
+                  </pic:blipFill>
+                  <pic:spPr>
+                    <a:xfrm>
+                      <a:off x="0" y="0"/>
+                      <a:ext cx="5580380" cy="5555615"/>
+                    </a:xfrm>
+                    <a:prstGeom prst="rect">
+                      <a:avLst/>
+                    </a:prstGeom>
+                  </pic:spPr>
+                </pic:pic>
+              </a:graphicData>
+            </a:graphic>
+          </wp:inline>
+        </w:drawing>
+      </w:r>
+    </w:p>
+    <w:p>
+      <w:pPr>
+        <w:pStyle w:val="Heading2"/>
+      </w:pPr>
+      <w:r>
+        <w:t>Thiết kế cơ sở dữ liệu</w:t>
+      </w:r>
+    </w:p>
+    <w:p>
+      <w:pPr>
+        <w:rPr>
+          <w:sz w:val="40"/>
+        </w:rPr>
+      </w:pPr>
+      <w:r>
+        <w:rPr>
+          <w:rFonts w:ascii="Arial" w:hAnsi="Arial" w:cs="Arial"/>
+          <w:color w:val="1F1F1F"/>
+          <w:sz w:val="24"/>
+          <w:szCs w:val="18"/>
+          <w:shd w:val="clear" w:color="auto" w:fill="FFFFFF"/>
+        </w:rPr>
+        <w:t>Website bán phụ kiện điện tử sử dụng Laravel, dự án này cũng giúp em củng cố kiến thức từ những môn học tại trường và tạo ra một trang web hỗ trợ người bán rong việc quản lý đơn hàng, doanh thu, và lợi nhuận một cách hiệu quả nhất.</w:t>
+      </w:r>
     </w:p>
     <w:p>
       <w:pPr>
@@ -23201,7 +24333,7 @@
       <w:bookmarkEnd w:id="148"/>
     </w:p>
     <w:sectPr>
-      <w:headerReference w:type="default" r:id="rId62"/>
+      <w:headerReference w:type="default" r:id="rId73"/>
       <w:pgSz w:w="11907" w:h="16840" w:code="9"/>
       <w:pgMar w:top="1418" w:right="1134" w:bottom="1134" w:left="1985" w:header="720" w:footer="720" w:gutter="0"/>
       <w:pgBorders w:display="firstPage">
@@ -23290,7 +24422,7 @@
           <w:rPr>
             <w:noProof/>
           </w:rPr>
-          <w:t>48</w:t>
+          <w:t>12</w:t>
         </w:r>
         <w:r>
           <w:rPr>
@@ -23332,7 +24464,7 @@
         <v:path o:extrusionok="f" gradientshapeok="t" o:connecttype="rect"/>
         <o:lock v:ext="edit" aspectratio="t"/>
       </v:shapetype>
-      <v:shape id="_x0000_i1036" type="#_x0000_t75" style="width:24pt;height:13.2pt;visibility:visible;mso-wrap-style:square" o:bullet="t">
+      <v:shape id="_x0000_i1039" type="#_x0000_t75" style="width:24pt;height:13.2pt;visibility:visible;mso-wrap-style:square" o:bullet="t">
         <v:imagedata r:id="rId1" o:title=""/>
       </v:shape>
     </w:pict>
@@ -23854,6 +24986,92 @@
     </w:lvl>
   </w:abstractNum>
   <w:abstractNum w:abstractNumId="6" w15:restartNumberingAfterBreak="0">
+    <w:nsid w:val="1FFC3EB4"/>
+    <w:multiLevelType w:val="hybridMultilevel"/>
+    <w:tmpl w:val="814E2388"/>
+    <w:lvl w:ilvl="0" w:tplc="0409000F">
+      <w:start w:val="1"/>
+      <w:numFmt w:val="decimal"/>
+      <w:lvlText w:val="%1."/>
+      <w:lvlJc w:val="left"/>
+      <w:pPr>
+        <w:ind w:left="720" w:hanging="360"/>
+      </w:pPr>
+    </w:lvl>
+    <w:lvl w:ilvl="1" w:tplc="04090019" w:tentative="1">
+      <w:start w:val="1"/>
+      <w:numFmt w:val="lowerLetter"/>
+      <w:lvlText w:val="%2."/>
+      <w:lvlJc w:val="left"/>
+      <w:pPr>
+        <w:ind w:left="1440" w:hanging="360"/>
+      </w:pPr>
+    </w:lvl>
+    <w:lvl w:ilvl="2" w:tplc="0409001B" w:tentative="1">
+      <w:start w:val="1"/>
+      <w:numFmt w:val="lowerRoman"/>
+      <w:lvlText w:val="%3."/>
+      <w:lvlJc w:val="right"/>
+      <w:pPr>
+        <w:ind w:left="2160" w:hanging="180"/>
+      </w:pPr>
+    </w:lvl>
+    <w:lvl w:ilvl="3" w:tplc="0409000F" w:tentative="1">
+      <w:start w:val="1"/>
+      <w:numFmt w:val="decimal"/>
+      <w:lvlText w:val="%4."/>
+      <w:lvlJc w:val="left"/>
+      <w:pPr>
+        <w:ind w:left="2880" w:hanging="360"/>
+      </w:pPr>
+    </w:lvl>
+    <w:lvl w:ilvl="4" w:tplc="04090019" w:tentative="1">
+      <w:start w:val="1"/>
+      <w:numFmt w:val="lowerLetter"/>
+      <w:lvlText w:val="%5."/>
+      <w:lvlJc w:val="left"/>
+      <w:pPr>
+        <w:ind w:left="3600" w:hanging="360"/>
+      </w:pPr>
+    </w:lvl>
+    <w:lvl w:ilvl="5" w:tplc="0409001B" w:tentative="1">
+      <w:start w:val="1"/>
+      <w:numFmt w:val="lowerRoman"/>
+      <w:lvlText w:val="%6."/>
+      <w:lvlJc w:val="right"/>
+      <w:pPr>
+        <w:ind w:left="4320" w:hanging="180"/>
+      </w:pPr>
+    </w:lvl>
+    <w:lvl w:ilvl="6" w:tplc="0409000F" w:tentative="1">
+      <w:start w:val="1"/>
+      <w:numFmt w:val="decimal"/>
+      <w:lvlText w:val="%7."/>
+      <w:lvlJc w:val="left"/>
+      <w:pPr>
+        <w:ind w:left="5040" w:hanging="360"/>
+      </w:pPr>
+    </w:lvl>
+    <w:lvl w:ilvl="7" w:tplc="04090019" w:tentative="1">
+      <w:start w:val="1"/>
+      <w:numFmt w:val="lowerLetter"/>
+      <w:lvlText w:val="%8."/>
+      <w:lvlJc w:val="left"/>
+      <w:pPr>
+        <w:ind w:left="5760" w:hanging="360"/>
+      </w:pPr>
+    </w:lvl>
+    <w:lvl w:ilvl="8" w:tplc="0409001B" w:tentative="1">
+      <w:start w:val="1"/>
+      <w:numFmt w:val="lowerRoman"/>
+      <w:lvlText w:val="%9."/>
+      <w:lvlJc w:val="right"/>
+      <w:pPr>
+        <w:ind w:left="6480" w:hanging="180"/>
+      </w:pPr>
+    </w:lvl>
+  </w:abstractNum>
+  <w:abstractNum w:abstractNumId="7" w15:restartNumberingAfterBreak="0">
     <w:nsid w:val="20EB1EAF"/>
     <w:multiLevelType w:val="hybridMultilevel"/>
     <w:tmpl w:val="8012D3E0"/>
@@ -23942,7 +25160,7 @@
       </w:pPr>
     </w:lvl>
   </w:abstractNum>
-  <w:abstractNum w:abstractNumId="7" w15:restartNumberingAfterBreak="0">
+  <w:abstractNum w:abstractNumId="8" w15:restartNumberingAfterBreak="0">
     <w:nsid w:val="24713E86"/>
     <w:multiLevelType w:val="hybridMultilevel"/>
     <w:tmpl w:val="B366E4C6"/>
@@ -24028,7 +25246,93 @@
       </w:pPr>
     </w:lvl>
   </w:abstractNum>
-  <w:abstractNum w:abstractNumId="8" w15:restartNumberingAfterBreak="0">
+  <w:abstractNum w:abstractNumId="9" w15:restartNumberingAfterBreak="0">
+    <w:nsid w:val="26DB567B"/>
+    <w:multiLevelType w:val="hybridMultilevel"/>
+    <w:tmpl w:val="F5765680"/>
+    <w:lvl w:ilvl="0" w:tplc="0409000F">
+      <w:start w:val="1"/>
+      <w:numFmt w:val="decimal"/>
+      <w:lvlText w:val="%1."/>
+      <w:lvlJc w:val="left"/>
+      <w:pPr>
+        <w:ind w:left="720" w:hanging="360"/>
+      </w:pPr>
+    </w:lvl>
+    <w:lvl w:ilvl="1" w:tplc="04090019" w:tentative="1">
+      <w:start w:val="1"/>
+      <w:numFmt w:val="lowerLetter"/>
+      <w:lvlText w:val="%2."/>
+      <w:lvlJc w:val="left"/>
+      <w:pPr>
+        <w:ind w:left="1440" w:hanging="360"/>
+      </w:pPr>
+    </w:lvl>
+    <w:lvl w:ilvl="2" w:tplc="0409001B" w:tentative="1">
+      <w:start w:val="1"/>
+      <w:numFmt w:val="lowerRoman"/>
+      <w:lvlText w:val="%3."/>
+      <w:lvlJc w:val="right"/>
+      <w:pPr>
+        <w:ind w:left="2160" w:hanging="180"/>
+      </w:pPr>
+    </w:lvl>
+    <w:lvl w:ilvl="3" w:tplc="0409000F" w:tentative="1">
+      <w:start w:val="1"/>
+      <w:numFmt w:val="decimal"/>
+      <w:lvlText w:val="%4."/>
+      <w:lvlJc w:val="left"/>
+      <w:pPr>
+        <w:ind w:left="2880" w:hanging="360"/>
+      </w:pPr>
+    </w:lvl>
+    <w:lvl w:ilvl="4" w:tplc="04090019" w:tentative="1">
+      <w:start w:val="1"/>
+      <w:numFmt w:val="lowerLetter"/>
+      <w:lvlText w:val="%5."/>
+      <w:lvlJc w:val="left"/>
+      <w:pPr>
+        <w:ind w:left="3600" w:hanging="360"/>
+      </w:pPr>
+    </w:lvl>
+    <w:lvl w:ilvl="5" w:tplc="0409001B" w:tentative="1">
+      <w:start w:val="1"/>
+      <w:numFmt w:val="lowerRoman"/>
+      <w:lvlText w:val="%6."/>
+      <w:lvlJc w:val="right"/>
+      <w:pPr>
+        <w:ind w:left="4320" w:hanging="180"/>
+      </w:pPr>
+    </w:lvl>
+    <w:lvl w:ilvl="6" w:tplc="0409000F" w:tentative="1">
+      <w:start w:val="1"/>
+      <w:numFmt w:val="decimal"/>
+      <w:lvlText w:val="%7."/>
+      <w:lvlJc w:val="left"/>
+      <w:pPr>
+        <w:ind w:left="5040" w:hanging="360"/>
+      </w:pPr>
+    </w:lvl>
+    <w:lvl w:ilvl="7" w:tplc="04090019" w:tentative="1">
+      <w:start w:val="1"/>
+      <w:numFmt w:val="lowerLetter"/>
+      <w:lvlText w:val="%8."/>
+      <w:lvlJc w:val="left"/>
+      <w:pPr>
+        <w:ind w:left="5760" w:hanging="360"/>
+      </w:pPr>
+    </w:lvl>
+    <w:lvl w:ilvl="8" w:tplc="0409001B" w:tentative="1">
+      <w:start w:val="1"/>
+      <w:numFmt w:val="lowerRoman"/>
+      <w:lvlText w:val="%9."/>
+      <w:lvlJc w:val="right"/>
+      <w:pPr>
+        <w:ind w:left="6480" w:hanging="180"/>
+      </w:pPr>
+    </w:lvl>
+  </w:abstractNum>
+  <w:abstractNum w:abstractNumId="10" w15:restartNumberingAfterBreak="0">
     <w:nsid w:val="287A1B92"/>
     <w:multiLevelType w:val="multilevel"/>
     <w:tmpl w:val="87FEC1CA"/>
@@ -24141,7 +25445,7 @@
       </w:rPr>
     </w:lvl>
   </w:abstractNum>
-  <w:abstractNum w:abstractNumId="9" w15:restartNumberingAfterBreak="0">
+  <w:abstractNum w:abstractNumId="11" w15:restartNumberingAfterBreak="0">
     <w:nsid w:val="2B28652C"/>
     <w:multiLevelType w:val="multilevel"/>
     <w:tmpl w:val="2C760926"/>
@@ -24254,7 +25558,7 @@
       </w:rPr>
     </w:lvl>
   </w:abstractNum>
-  <w:abstractNum w:abstractNumId="10" w15:restartNumberingAfterBreak="0">
+  <w:abstractNum w:abstractNumId="12" w15:restartNumberingAfterBreak="0">
     <w:nsid w:val="2BA47BB7"/>
     <w:multiLevelType w:val="hybridMultilevel"/>
     <w:tmpl w:val="ADBA383C"/>
@@ -24343,7 +25647,7 @@
       </w:pPr>
     </w:lvl>
   </w:abstractNum>
-  <w:abstractNum w:abstractNumId="11" w15:restartNumberingAfterBreak="0">
+  <w:abstractNum w:abstractNumId="13" w15:restartNumberingAfterBreak="0">
     <w:nsid w:val="327E5B44"/>
     <w:multiLevelType w:val="hybridMultilevel"/>
     <w:tmpl w:val="137CEC92"/>
@@ -24484,7 +25788,7 @@
       </w:rPr>
     </w:lvl>
   </w:abstractNum>
-  <w:abstractNum w:abstractNumId="12" w15:restartNumberingAfterBreak="0">
+  <w:abstractNum w:abstractNumId="14" w15:restartNumberingAfterBreak="0">
     <w:nsid w:val="379A5DDB"/>
     <w:multiLevelType w:val="hybridMultilevel"/>
     <w:tmpl w:val="CE422F10"/>
@@ -24570,7 +25874,7 @@
       </w:pPr>
     </w:lvl>
   </w:abstractNum>
-  <w:abstractNum w:abstractNumId="13" w15:restartNumberingAfterBreak="0">
+  <w:abstractNum w:abstractNumId="15" w15:restartNumberingAfterBreak="0">
     <w:nsid w:val="3AE63863"/>
     <w:multiLevelType w:val="multilevel"/>
     <w:tmpl w:val="FFBC6B68"/>
@@ -24683,7 +25987,7 @@
       </w:rPr>
     </w:lvl>
   </w:abstractNum>
-  <w:abstractNum w:abstractNumId="14" w15:restartNumberingAfterBreak="0">
+  <w:abstractNum w:abstractNumId="16" w15:restartNumberingAfterBreak="0">
     <w:nsid w:val="3C3A2D98"/>
     <w:multiLevelType w:val="hybridMultilevel"/>
     <w:tmpl w:val="8EC22868"/>
@@ -24796,7 +26100,7 @@
       </w:rPr>
     </w:lvl>
   </w:abstractNum>
-  <w:abstractNum w:abstractNumId="15" w15:restartNumberingAfterBreak="0">
+  <w:abstractNum w:abstractNumId="17" w15:restartNumberingAfterBreak="0">
     <w:nsid w:val="3CE30A2D"/>
     <w:multiLevelType w:val="hybridMultilevel"/>
     <w:tmpl w:val="1C7C249C"/>
@@ -24909,7 +26213,93 @@
       </w:rPr>
     </w:lvl>
   </w:abstractNum>
-  <w:abstractNum w:abstractNumId="16" w15:restartNumberingAfterBreak="0">
+  <w:abstractNum w:abstractNumId="18" w15:restartNumberingAfterBreak="0">
+    <w:nsid w:val="46CF4228"/>
+    <w:multiLevelType w:val="hybridMultilevel"/>
+    <w:tmpl w:val="4006B766"/>
+    <w:lvl w:ilvl="0" w:tplc="0409000F">
+      <w:start w:val="1"/>
+      <w:numFmt w:val="decimal"/>
+      <w:lvlText w:val="%1."/>
+      <w:lvlJc w:val="left"/>
+      <w:pPr>
+        <w:ind w:left="1080" w:hanging="360"/>
+      </w:pPr>
+    </w:lvl>
+    <w:lvl w:ilvl="1" w:tplc="04090019" w:tentative="1">
+      <w:start w:val="1"/>
+      <w:numFmt w:val="lowerLetter"/>
+      <w:lvlText w:val="%2."/>
+      <w:lvlJc w:val="left"/>
+      <w:pPr>
+        <w:ind w:left="1800" w:hanging="360"/>
+      </w:pPr>
+    </w:lvl>
+    <w:lvl w:ilvl="2" w:tplc="0409001B" w:tentative="1">
+      <w:start w:val="1"/>
+      <w:numFmt w:val="lowerRoman"/>
+      <w:lvlText w:val="%3."/>
+      <w:lvlJc w:val="right"/>
+      <w:pPr>
+        <w:ind w:left="2520" w:hanging="180"/>
+      </w:pPr>
+    </w:lvl>
+    <w:lvl w:ilvl="3" w:tplc="0409000F" w:tentative="1">
+      <w:start w:val="1"/>
+      <w:numFmt w:val="decimal"/>
+      <w:lvlText w:val="%4."/>
+      <w:lvlJc w:val="left"/>
+      <w:pPr>
+        <w:ind w:left="3240" w:hanging="360"/>
+      </w:pPr>
+    </w:lvl>
+    <w:lvl w:ilvl="4" w:tplc="04090019" w:tentative="1">
+      <w:start w:val="1"/>
+      <w:numFmt w:val="lowerLetter"/>
+      <w:lvlText w:val="%5."/>
+      <w:lvlJc w:val="left"/>
+      <w:pPr>
+        <w:ind w:left="3960" w:hanging="360"/>
+      </w:pPr>
+    </w:lvl>
+    <w:lvl w:ilvl="5" w:tplc="0409001B" w:tentative="1">
+      <w:start w:val="1"/>
+      <w:numFmt w:val="lowerRoman"/>
+      <w:lvlText w:val="%6."/>
+      <w:lvlJc w:val="right"/>
+      <w:pPr>
+        <w:ind w:left="4680" w:hanging="180"/>
+      </w:pPr>
+    </w:lvl>
+    <w:lvl w:ilvl="6" w:tplc="0409000F" w:tentative="1">
+      <w:start w:val="1"/>
+      <w:numFmt w:val="decimal"/>
+      <w:lvlText w:val="%7."/>
+      <w:lvlJc w:val="left"/>
+      <w:pPr>
+        <w:ind w:left="5400" w:hanging="360"/>
+      </w:pPr>
+    </w:lvl>
+    <w:lvl w:ilvl="7" w:tplc="04090019" w:tentative="1">
+      <w:start w:val="1"/>
+      <w:numFmt w:val="lowerLetter"/>
+      <w:lvlText w:val="%8."/>
+      <w:lvlJc w:val="left"/>
+      <w:pPr>
+        <w:ind w:left="6120" w:hanging="360"/>
+      </w:pPr>
+    </w:lvl>
+    <w:lvl w:ilvl="8" w:tplc="0409001B" w:tentative="1">
+      <w:start w:val="1"/>
+      <w:numFmt w:val="lowerRoman"/>
+      <w:lvlText w:val="%9."/>
+      <w:lvlJc w:val="right"/>
+      <w:pPr>
+        <w:ind w:left="6840" w:hanging="180"/>
+      </w:pPr>
+    </w:lvl>
+  </w:abstractNum>
+  <w:abstractNum w:abstractNumId="19" w15:restartNumberingAfterBreak="0">
     <w:nsid w:val="491F66D9"/>
     <w:multiLevelType w:val="hybridMultilevel"/>
     <w:tmpl w:val="92262544"/>
@@ -24995,7 +26385,7 @@
       </w:pPr>
     </w:lvl>
   </w:abstractNum>
-  <w:abstractNum w:abstractNumId="17" w15:restartNumberingAfterBreak="0">
+  <w:abstractNum w:abstractNumId="20" w15:restartNumberingAfterBreak="0">
     <w:nsid w:val="4A3B0C7F"/>
     <w:multiLevelType w:val="multilevel"/>
     <w:tmpl w:val="BF304568"/>
@@ -25108,7 +26498,120 @@
       </w:rPr>
     </w:lvl>
   </w:abstractNum>
-  <w:abstractNum w:abstractNumId="18" w15:restartNumberingAfterBreak="0">
+  <w:abstractNum w:abstractNumId="21" w15:restartNumberingAfterBreak="0">
+    <w:nsid w:val="51351515"/>
+    <w:multiLevelType w:val="hybridMultilevel"/>
+    <w:tmpl w:val="D6E6DE62"/>
+    <w:lvl w:ilvl="0" w:tplc="04090001">
+      <w:start w:val="1"/>
+      <w:numFmt w:val="bullet"/>
+      <w:lvlText w:val=""/>
+      <w:lvlJc w:val="left"/>
+      <w:pPr>
+        <w:ind w:left="1080" w:hanging="360"/>
+      </w:pPr>
+      <w:rPr>
+        <w:rFonts w:ascii="Symbol" w:hAnsi="Symbol" w:hint="default"/>
+      </w:rPr>
+    </w:lvl>
+    <w:lvl w:ilvl="1" w:tplc="04090003" w:tentative="1">
+      <w:start w:val="1"/>
+      <w:numFmt w:val="bullet"/>
+      <w:lvlText w:val="o"/>
+      <w:lvlJc w:val="left"/>
+      <w:pPr>
+        <w:ind w:left="1800" w:hanging="360"/>
+      </w:pPr>
+      <w:rPr>
+        <w:rFonts w:ascii="Courier New" w:hAnsi="Courier New" w:cs="Courier New" w:hint="default"/>
+      </w:rPr>
+    </w:lvl>
+    <w:lvl w:ilvl="2" w:tplc="04090005" w:tentative="1">
+      <w:start w:val="1"/>
+      <w:numFmt w:val="bullet"/>
+      <w:lvlText w:val=""/>
+      <w:lvlJc w:val="left"/>
+      <w:pPr>
+        <w:ind w:left="2520" w:hanging="360"/>
+      </w:pPr>
+      <w:rPr>
+        <w:rFonts w:ascii="Wingdings" w:hAnsi="Wingdings" w:hint="default"/>
+      </w:rPr>
+    </w:lvl>
+    <w:lvl w:ilvl="3" w:tplc="04090001" w:tentative="1">
+      <w:start w:val="1"/>
+      <w:numFmt w:val="bullet"/>
+      <w:lvlText w:val=""/>
+      <w:lvlJc w:val="left"/>
+      <w:pPr>
+        <w:ind w:left="3240" w:hanging="360"/>
+      </w:pPr>
+      <w:rPr>
+        <w:rFonts w:ascii="Symbol" w:hAnsi="Symbol" w:hint="default"/>
+      </w:rPr>
+    </w:lvl>
+    <w:lvl w:ilvl="4" w:tplc="04090003" w:tentative="1">
+      <w:start w:val="1"/>
+      <w:numFmt w:val="bullet"/>
+      <w:lvlText w:val="o"/>
+      <w:lvlJc w:val="left"/>
+      <w:pPr>
+        <w:ind w:left="3960" w:hanging="360"/>
+      </w:pPr>
+      <w:rPr>
+        <w:rFonts w:ascii="Courier New" w:hAnsi="Courier New" w:cs="Courier New" w:hint="default"/>
+      </w:rPr>
+    </w:lvl>
+    <w:lvl w:ilvl="5" w:tplc="04090005" w:tentative="1">
+      <w:start w:val="1"/>
+      <w:numFmt w:val="bullet"/>
+      <w:lvlText w:val=""/>
+      <w:lvlJc w:val="left"/>
+      <w:pPr>
+        <w:ind w:left="4680" w:hanging="360"/>
+      </w:pPr>
+      <w:rPr>
+        <w:rFonts w:ascii="Wingdings" w:hAnsi="Wingdings" w:hint="default"/>
+      </w:rPr>
+    </w:lvl>
+    <w:lvl w:ilvl="6" w:tplc="04090001" w:tentative="1">
+      <w:start w:val="1"/>
+      <w:numFmt w:val="bullet"/>
+      <w:lvlText w:val=""/>
+      <w:lvlJc w:val="left"/>
+      <w:pPr>
+        <w:ind w:left="5400" w:hanging="360"/>
+      </w:pPr>
+      <w:rPr>
+        <w:rFonts w:ascii="Symbol" w:hAnsi="Symbol" w:hint="default"/>
+      </w:rPr>
+    </w:lvl>
+    <w:lvl w:ilvl="7" w:tplc="04090003" w:tentative="1">
+      <w:start w:val="1"/>
+      <w:numFmt w:val="bullet"/>
+      <w:lvlText w:val="o"/>
+      <w:lvlJc w:val="left"/>
+      <w:pPr>
+        <w:ind w:left="6120" w:hanging="360"/>
+      </w:pPr>
+      <w:rPr>
+        <w:rFonts w:ascii="Courier New" w:hAnsi="Courier New" w:cs="Courier New" w:hint="default"/>
+      </w:rPr>
+    </w:lvl>
+    <w:lvl w:ilvl="8" w:tplc="04090005" w:tentative="1">
+      <w:start w:val="1"/>
+      <w:numFmt w:val="bullet"/>
+      <w:lvlText w:val=""/>
+      <w:lvlJc w:val="left"/>
+      <w:pPr>
+        <w:ind w:left="6840" w:hanging="360"/>
+      </w:pPr>
+      <w:rPr>
+        <w:rFonts w:ascii="Wingdings" w:hAnsi="Wingdings" w:hint="default"/>
+      </w:rPr>
+    </w:lvl>
+  </w:abstractNum>
+  <w:abstractNum w:abstractNumId="22" w15:restartNumberingAfterBreak="0">
     <w:nsid w:val="55722DF2"/>
     <w:multiLevelType w:val="hybridMultilevel"/>
     <w:tmpl w:val="92262544"/>
@@ -25194,7 +26697,7 @@
       </w:pPr>
     </w:lvl>
   </w:abstractNum>
-  <w:abstractNum w:abstractNumId="19" w15:restartNumberingAfterBreak="0">
+  <w:abstractNum w:abstractNumId="23" w15:restartNumberingAfterBreak="0">
     <w:nsid w:val="562F0DFC"/>
     <w:multiLevelType w:val="hybridMultilevel"/>
     <w:tmpl w:val="3BBACCCA"/>
@@ -25284,7 +26787,7 @@
       </w:pPr>
     </w:lvl>
   </w:abstractNum>
-  <w:abstractNum w:abstractNumId="20" w15:restartNumberingAfterBreak="0">
+  <w:abstractNum w:abstractNumId="24" w15:restartNumberingAfterBreak="0">
     <w:nsid w:val="57FB057A"/>
     <w:multiLevelType w:val="hybridMultilevel"/>
     <w:tmpl w:val="92262544"/>
@@ -25370,7 +26873,7 @@
       </w:pPr>
     </w:lvl>
   </w:abstractNum>
-  <w:abstractNum w:abstractNumId="21" w15:restartNumberingAfterBreak="0">
+  <w:abstractNum w:abstractNumId="25" w15:restartNumberingAfterBreak="0">
     <w:nsid w:val="580322F1"/>
     <w:multiLevelType w:val="multilevel"/>
     <w:tmpl w:val="DB04DCC6"/>
@@ -25483,7 +26986,7 @@
       </w:rPr>
     </w:lvl>
   </w:abstractNum>
-  <w:abstractNum w:abstractNumId="22" w15:restartNumberingAfterBreak="0">
+  <w:abstractNum w:abstractNumId="26" w15:restartNumberingAfterBreak="0">
     <w:nsid w:val="605F772D"/>
     <w:multiLevelType w:val="hybridMultilevel"/>
     <w:tmpl w:val="6F50C498"/>
@@ -25596,7 +27099,7 @@
       </w:rPr>
     </w:lvl>
   </w:abstractNum>
-  <w:abstractNum w:abstractNumId="23" w15:restartNumberingAfterBreak="0">
+  <w:abstractNum w:abstractNumId="27" w15:restartNumberingAfterBreak="0">
     <w:nsid w:val="616D5F89"/>
     <w:multiLevelType w:val="hybridMultilevel"/>
     <w:tmpl w:val="92262544"/>
@@ -25682,7 +27185,7 @@
       </w:pPr>
     </w:lvl>
   </w:abstractNum>
-  <w:abstractNum w:abstractNumId="24" w15:restartNumberingAfterBreak="0">
+  <w:abstractNum w:abstractNumId="28" w15:restartNumberingAfterBreak="0">
     <w:nsid w:val="625B7657"/>
     <w:multiLevelType w:val="multilevel"/>
     <w:tmpl w:val="BA6430E0"/>
@@ -25800,7 +27303,7 @@
       </w:rPr>
     </w:lvl>
   </w:abstractNum>
-  <w:abstractNum w:abstractNumId="25" w15:restartNumberingAfterBreak="0">
+  <w:abstractNum w:abstractNumId="29" w15:restartNumberingAfterBreak="0">
     <w:nsid w:val="67057B4E"/>
     <w:multiLevelType w:val="hybridMultilevel"/>
     <w:tmpl w:val="6198646E"/>
@@ -25913,7 +27416,7 @@
       </w:rPr>
     </w:lvl>
   </w:abstractNum>
-  <w:abstractNum w:abstractNumId="26" w15:restartNumberingAfterBreak="0">
+  <w:abstractNum w:abstractNumId="30" w15:restartNumberingAfterBreak="0">
     <w:nsid w:val="712974C2"/>
     <w:multiLevelType w:val="hybridMultilevel"/>
     <w:tmpl w:val="E78C82C0"/>
@@ -26002,7 +27505,7 @@
       </w:pPr>
     </w:lvl>
   </w:abstractNum>
-  <w:abstractNum w:abstractNumId="27" w15:restartNumberingAfterBreak="0">
+  <w:abstractNum w:abstractNumId="31" w15:restartNumberingAfterBreak="0">
     <w:nsid w:val="718D6C4C"/>
     <w:multiLevelType w:val="hybridMultilevel"/>
     <w:tmpl w:val="DBF6FB1A"/>
@@ -26088,7 +27591,7 @@
       </w:pPr>
     </w:lvl>
   </w:abstractNum>
-  <w:abstractNum w:abstractNumId="28" w15:restartNumberingAfterBreak="0">
+  <w:abstractNum w:abstractNumId="32" w15:restartNumberingAfterBreak="0">
     <w:nsid w:val="72322B4F"/>
     <w:multiLevelType w:val="hybridMultilevel"/>
     <w:tmpl w:val="6F6A9B1C"/>
@@ -26174,7 +27677,7 @@
       </w:pPr>
     </w:lvl>
   </w:abstractNum>
-  <w:abstractNum w:abstractNumId="29" w15:restartNumberingAfterBreak="0">
+  <w:abstractNum w:abstractNumId="33" w15:restartNumberingAfterBreak="0">
     <w:nsid w:val="736A03C0"/>
     <w:multiLevelType w:val="hybridMultilevel"/>
     <w:tmpl w:val="CB9CAAF6"/>
@@ -26263,7 +27766,7 @@
       </w:pPr>
     </w:lvl>
   </w:abstractNum>
-  <w:abstractNum w:abstractNumId="30" w15:restartNumberingAfterBreak="0">
+  <w:abstractNum w:abstractNumId="34" w15:restartNumberingAfterBreak="0">
     <w:nsid w:val="7CF92841"/>
     <w:multiLevelType w:val="hybridMultilevel"/>
     <w:tmpl w:val="B726D6CA"/>
@@ -26377,25 +27880,25 @@
     </w:lvl>
   </w:abstractNum>
   <w:num w:numId="1">
-    <w:abstractNumId w:val="9"/>
+    <w:abstractNumId w:val="11"/>
   </w:num>
   <w:num w:numId="2">
-    <w:abstractNumId w:val="8"/>
+    <w:abstractNumId w:val="10"/>
   </w:num>
   <w:num w:numId="3">
-    <w:abstractNumId w:val="17"/>
+    <w:abstractNumId w:val="20"/>
   </w:num>
   <w:num w:numId="4">
-    <w:abstractNumId w:val="13"/>
+    <w:abstractNumId w:val="15"/>
   </w:num>
   <w:num w:numId="5">
     <w:abstractNumId w:val="4"/>
   </w:num>
   <w:num w:numId="6">
-    <w:abstractNumId w:val="23"/>
+    <w:abstractNumId w:val="27"/>
   </w:num>
   <w:num w:numId="7">
-    <w:abstractNumId w:val="7"/>
+    <w:abstractNumId w:val="8"/>
   </w:num>
   <w:num w:numId="8">
     <w:abstractNumId w:val="2"/>
@@ -26404,73 +27907,73 @@
     <w:abstractNumId w:val="1"/>
   </w:num>
   <w:num w:numId="10">
-    <w:abstractNumId w:val="18"/>
+    <w:abstractNumId w:val="22"/>
   </w:num>
   <w:num w:numId="11">
-    <w:abstractNumId w:val="16"/>
+    <w:abstractNumId w:val="19"/>
   </w:num>
   <w:num w:numId="12">
-    <w:abstractNumId w:val="20"/>
+    <w:abstractNumId w:val="24"/>
   </w:num>
   <w:num w:numId="13">
-    <w:abstractNumId w:val="21"/>
+    <w:abstractNumId w:val="25"/>
   </w:num>
   <w:num w:numId="14">
-    <w:abstractNumId w:val="19"/>
+    <w:abstractNumId w:val="23"/>
   </w:num>
   <w:num w:numId="15">
-    <w:abstractNumId w:val="24"/>
+    <w:abstractNumId w:val="28"/>
   </w:num>
   <w:num w:numId="16">
-    <w:abstractNumId w:val="25"/>
+    <w:abstractNumId w:val="29"/>
   </w:num>
   <w:num w:numId="17">
-    <w:abstractNumId w:val="15"/>
+    <w:abstractNumId w:val="17"/>
   </w:num>
   <w:num w:numId="18">
-    <w:abstractNumId w:val="30"/>
+    <w:abstractNumId w:val="34"/>
   </w:num>
   <w:num w:numId="19">
-    <w:abstractNumId w:val="12"/>
+    <w:abstractNumId w:val="14"/>
   </w:num>
   <w:num w:numId="20">
     <w:abstractNumId w:val="5"/>
   </w:num>
   <w:num w:numId="21">
-    <w:abstractNumId w:val="27"/>
+    <w:abstractNumId w:val="31"/>
   </w:num>
   <w:num w:numId="22">
     <w:abstractNumId w:val="0"/>
   </w:num>
   <w:num w:numId="23">
-    <w:abstractNumId w:val="28"/>
+    <w:abstractNumId w:val="32"/>
   </w:num>
   <w:num w:numId="24">
     <w:abstractNumId w:val="3"/>
   </w:num>
   <w:num w:numId="25">
-    <w:abstractNumId w:val="6"/>
+    <w:abstractNumId w:val="7"/>
   </w:num>
   <w:num w:numId="26">
+    <w:abstractNumId w:val="30"/>
+  </w:num>
+  <w:num w:numId="27">
+    <w:abstractNumId w:val="13"/>
+  </w:num>
+  <w:num w:numId="28">
+    <w:abstractNumId w:val="12"/>
+  </w:num>
+  <w:num w:numId="29">
+    <w:abstractNumId w:val="33"/>
+  </w:num>
+  <w:num w:numId="30">
+    <w:abstractNumId w:val="16"/>
+  </w:num>
+  <w:num w:numId="31">
     <w:abstractNumId w:val="26"/>
   </w:num>
-  <w:num w:numId="27">
-    <w:abstractNumId w:val="11"/>
-  </w:num>
-  <w:num w:numId="28">
-    <w:abstractNumId w:val="10"/>
-  </w:num>
-  <w:num w:numId="29">
-    <w:abstractNumId w:val="29"/>
-  </w:num>
-  <w:num w:numId="30">
-    <w:abstractNumId w:val="14"/>
-  </w:num>
-  <w:num w:numId="31">
-    <w:abstractNumId w:val="22"/>
-  </w:num>
   <w:num w:numId="32">
-    <w:abstractNumId w:val="24"/>
+    <w:abstractNumId w:val="28"/>
     <w:lvlOverride w:ilvl="0">
       <w:startOverride w:val="1"/>
     </w:lvlOverride>
@@ -26500,7 +28003,7 @@
     </w:lvlOverride>
   </w:num>
   <w:num w:numId="33">
-    <w:abstractNumId w:val="24"/>
+    <w:abstractNumId w:val="28"/>
     <w:lvlOverride w:ilvl="0">
       <w:startOverride w:val="1"/>
     </w:lvlOverride>
@@ -26528,6 +28031,18 @@
     <w:lvlOverride w:ilvl="8">
       <w:startOverride w:val="1"/>
     </w:lvlOverride>
+  </w:num>
+  <w:num w:numId="34">
+    <w:abstractNumId w:val="21"/>
+  </w:num>
+  <w:num w:numId="35">
+    <w:abstractNumId w:val="18"/>
+  </w:num>
+  <w:num w:numId="36">
+    <w:abstractNumId w:val="9"/>
+  </w:num>
+  <w:num w:numId="37">
+    <w:abstractNumId w:val="6"/>
   </w:num>
   <w:numIdMacAtCleanup w:val="15"/>
 </w:numbering>
@@ -26927,7 +28442,7 @@
   <w:style w:type="paragraph" w:default="1" w:styleId="Normal">
     <w:name w:val="Normal"/>
     <w:qFormat/>
-    <w:rsid w:val="00D670BD"/>
+    <w:rsid w:val="00447B71"/>
     <w:pPr>
       <w:ind w:firstLine="0"/>
     </w:pPr>
@@ -28076,7 +29591,7 @@
 </file>
 
 <file path=customXml/itemProps1.xml><?xml version="1.0" encoding="utf-8"?>
-<ds:datastoreItem xmlns:ds="http://schemas.openxmlformats.org/officeDocument/2006/customXml" ds:itemID="{0B712191-29D3-4B9D-BAD6-1EC4E0F99C44}">
+<ds:datastoreItem xmlns:ds="http://schemas.openxmlformats.org/officeDocument/2006/customXml" ds:itemID="{AE78CC7D-CFBE-42AC-BD74-1434F0EA01B5}">
   <ds:schemaRefs>
     <ds:schemaRef ds:uri="http://schemas.openxmlformats.org/officeDocument/2006/bibliography"/>
   </ds:schemaRefs>

</xml_diff>

<commit_message>
docs: update entity diagram
</commit_message>
<xml_diff>
--- a/BaoCao/NguyenVanPhuong/CNTT_NguyenVanPhuong_2020603701.docx
+++ b/BaoCao/NguyenVanPhuong/CNTT_NguyenVanPhuong_2020603701.docx
@@ -23834,7 +23834,7 @@
     <w:p>
       <w:r>
         <w:pict w14:anchorId="5F2AFFC8">
-          <v:shape id="_x0000_i1026" type="#_x0000_t75" style="width:430.2pt;height:676.8pt">
+          <v:shape id="_x0000_i1026" type="#_x0000_t75" style="width:430.3pt;height:676.9pt">
             <v:imagedata r:id="rId71" o:title="ClassDiagram"/>
           </v:shape>
         </w:pict>
@@ -23919,7 +23919,463 @@
         <w:t>Thiết kế cơ sở dữ liệu</w:t>
       </w:r>
     </w:p>
+    <w:p>
+      <w:r>
+        <w:t xml:space="preserve">Mô hình thiết kế trong game này sẽ không sử dụng cơ sở dữ liệu mà sẽ lưu trữ dữ liệu theo dạng File. Cách lưu dạng file được sử dụng là ScriptableObjects hay lưu trực tiếp tại đối tượng trên Scene hoặc lưu bằng PlayerPrèfs vì thế trong biểu đồ thực thể liên kết sẽ có một vài điểm khác biệt so với biểu đồ có sử dụng cơ sở dữ liệu. </w:t>
+      </w:r>
+    </w:p>
+    <w:p>
+      <w:r>
+        <w:rPr>
+          <w:noProof/>
+        </w:rPr>
+        <w:drawing>
+          <wp:inline distT="0" distB="0" distL="0" distR="0" wp14:anchorId="676E19E6" wp14:editId="1277F960">
+            <wp:extent cx="5580380" cy="4432935"/>
+            <wp:effectExtent l="0" t="0" r="1270" b="5715"/>
+            <wp:docPr id="67" name="Picture 67"/>
+            <wp:cNvGraphicFramePr>
+              <a:graphicFrameLocks xmlns:a="http://schemas.openxmlformats.org/drawingml/2006/main" noChangeAspect="1"/>
+            </wp:cNvGraphicFramePr>
+            <a:graphic xmlns:a="http://schemas.openxmlformats.org/drawingml/2006/main">
+              <a:graphicData uri="http://schemas.openxmlformats.org/drawingml/2006/picture">
+                <pic:pic xmlns:pic="http://schemas.openxmlformats.org/drawingml/2006/picture">
+                  <pic:nvPicPr>
+                    <pic:cNvPr id="67" name="cosodulieu.drawio.png"/>
+                    <pic:cNvPicPr/>
+                  </pic:nvPicPr>
+                  <pic:blipFill>
+                    <a:blip r:embed="rId73">
+                      <a:extLst>
+                        <a:ext uri="{28A0092B-C50C-407E-A947-70E740481C1C}">
+                          <a14:useLocalDpi xmlns:a14="http://schemas.microsoft.com/office/drawing/2010/main" val="0"/>
+                        </a:ext>
+                      </a:extLst>
+                    </a:blip>
+                    <a:stretch>
+                      <a:fillRect/>
+                    </a:stretch>
+                  </pic:blipFill>
+                  <pic:spPr>
+                    <a:xfrm>
+                      <a:off x="0" y="0"/>
+                      <a:ext cx="5580380" cy="4432935"/>
+                    </a:xfrm>
+                    <a:prstGeom prst="rect">
+                      <a:avLst/>
+                    </a:prstGeom>
+                  </pic:spPr>
+                </pic:pic>
+              </a:graphicData>
+            </a:graphic>
+          </wp:inline>
+        </w:drawing>
+      </w:r>
+    </w:p>
     <w:p/>
+    <w:p>
+      <w:r>
+        <w:t xml:space="preserve">Giải thích sơ đồ thực thể liên kết: </w:t>
+      </w:r>
+    </w:p>
+    <w:p>
+      <w:pPr>
+        <w:pStyle w:val="ListParagraph"/>
+        <w:numPr>
+          <w:ilvl w:val="0"/>
+          <w:numId w:val="38"/>
+        </w:numPr>
+      </w:pPr>
+      <w:r>
+        <w:t>Tháp: có các thuộc tính như tốc độ bắn đạn, số tiền để xây tháp, số tiền nhận được khi bán tháp, phạm vi tấn công của tháp, id, vị trí đặt tháp.</w:t>
+      </w:r>
+    </w:p>
+    <w:p>
+      <w:pPr>
+        <w:pStyle w:val="ListParagraph"/>
+        <w:numPr>
+          <w:ilvl w:val="0"/>
+          <w:numId w:val="38"/>
+        </w:numPr>
+      </w:pPr>
+      <w:r>
+        <w:t>Đạn: sát thương gây ra, tốc độ di chuyển, id</w:t>
+      </w:r>
+    </w:p>
+    <w:p>
+      <w:pPr>
+        <w:pStyle w:val="ListParagraph"/>
+        <w:numPr>
+          <w:ilvl w:val="0"/>
+          <w:numId w:val="38"/>
+        </w:numPr>
+      </w:pPr>
+      <w:r>
+        <w:t>Môi trường: mặt đất, chướng ngại vật.</w:t>
+      </w:r>
+    </w:p>
+    <w:p>
+      <w:pPr>
+        <w:pStyle w:val="ListParagraph"/>
+        <w:numPr>
+          <w:ilvl w:val="0"/>
+          <w:numId w:val="38"/>
+        </w:numPr>
+      </w:pPr>
+      <w:r>
+        <w:lastRenderedPageBreak/>
+        <w:t>Upgrade: tháp, hỗ trợ</w:t>
+      </w:r>
+    </w:p>
+    <w:p>
+      <w:pPr>
+        <w:pStyle w:val="ListParagraph"/>
+        <w:numPr>
+          <w:ilvl w:val="0"/>
+          <w:numId w:val="38"/>
+        </w:numPr>
+      </w:pPr>
+      <w:r>
+        <w:t>Wave: kẻ địch, đường đi của kẻ địch.</w:t>
+      </w:r>
+    </w:p>
+    <w:p>
+      <w:pPr>
+        <w:pStyle w:val="ListParagraph"/>
+        <w:numPr>
+          <w:ilvl w:val="0"/>
+          <w:numId w:val="38"/>
+        </w:numPr>
+      </w:pPr>
+      <w:r>
+        <w:t>Màn chơi: wave, phần thưởng, môi trường</w:t>
+      </w:r>
+      <w:r>
+        <w:t>, số tháp có thể đặt, id, máu căn cứ, tiền ban đầu.</w:t>
+      </w:r>
+    </w:p>
+    <w:p>
+      <w:pPr>
+        <w:pStyle w:val="ListParagraph"/>
+        <w:numPr>
+          <w:ilvl w:val="0"/>
+          <w:numId w:val="38"/>
+        </w:numPr>
+      </w:pPr>
+      <w:r>
+        <w:t>Kẻ địch: id, máu, sát thương khi vào căn cứ, tốc độ chạy.</w:t>
+      </w:r>
+    </w:p>
+    <w:p>
+      <w:pPr>
+        <w:pStyle w:val="ListParagraph"/>
+        <w:numPr>
+          <w:ilvl w:val="0"/>
+          <w:numId w:val="38"/>
+        </w:numPr>
+      </w:pPr>
+      <w:r>
+        <w:t>Chướng ngại vật: vị trí, máu, id, loại</w:t>
+      </w:r>
+    </w:p>
+    <w:p>
+      <w:pPr>
+        <w:pStyle w:val="ListParagraph"/>
+        <w:numPr>
+          <w:ilvl w:val="0"/>
+          <w:numId w:val="38"/>
+        </w:numPr>
+      </w:pPr>
+      <w:r>
+        <w:t>Loại chướng ngại vật: bụi rậm, cây, đá, nhà.</w:t>
+      </w:r>
+    </w:p>
+    <w:p>
+      <w:r>
+        <w:t xml:space="preserve">Các lớp lưu trữ: </w:t>
+      </w:r>
+    </w:p>
+    <w:p>
+      <w:r>
+        <w:rPr>
+          <w:noProof/>
+        </w:rPr>
+        <w:drawing>
+          <wp:inline distT="0" distB="0" distL="0" distR="0" wp14:anchorId="62B814B8" wp14:editId="4C5E4436">
+            <wp:extent cx="5580380" cy="3670300"/>
+            <wp:effectExtent l="0" t="0" r="1270" b="6350"/>
+            <wp:docPr id="68" name="Picture 68"/>
+            <wp:cNvGraphicFramePr>
+              <a:graphicFrameLocks xmlns:a="http://schemas.openxmlformats.org/drawingml/2006/main" noChangeAspect="1"/>
+            </wp:cNvGraphicFramePr>
+            <a:graphic xmlns:a="http://schemas.openxmlformats.org/drawingml/2006/main">
+              <a:graphicData uri="http://schemas.openxmlformats.org/drawingml/2006/picture">
+                <pic:pic xmlns:pic="http://schemas.openxmlformats.org/drawingml/2006/picture">
+                  <pic:nvPicPr>
+                    <pic:cNvPr id="68" name="entity.drawio.png"/>
+                    <pic:cNvPicPr/>
+                  </pic:nvPicPr>
+                  <pic:blipFill>
+                    <a:blip r:embed="rId74">
+                      <a:extLst>
+                        <a:ext uri="{28A0092B-C50C-407E-A947-70E740481C1C}">
+                          <a14:useLocalDpi xmlns:a14="http://schemas.microsoft.com/office/drawing/2010/main" val="0"/>
+                        </a:ext>
+                      </a:extLst>
+                    </a:blip>
+                    <a:stretch>
+                      <a:fillRect/>
+                    </a:stretch>
+                  </pic:blipFill>
+                  <pic:spPr>
+                    <a:xfrm>
+                      <a:off x="0" y="0"/>
+                      <a:ext cx="5580380" cy="3670300"/>
+                    </a:xfrm>
+                    <a:prstGeom prst="rect">
+                      <a:avLst/>
+                    </a:prstGeom>
+                  </pic:spPr>
+                </pic:pic>
+              </a:graphicData>
+            </a:graphic>
+          </wp:inline>
+        </w:drawing>
+      </w:r>
+    </w:p>
+    <w:p>
+      <w:r>
+        <w:t>Trong Unity đối với game offline có 3 cách phổ biến để lưu trữ dữ liệu:</w:t>
+      </w:r>
+    </w:p>
+    <w:p>
+      <w:pPr>
+        <w:pStyle w:val="ListParagraph"/>
+        <w:numPr>
+          <w:ilvl w:val="0"/>
+          <w:numId w:val="39"/>
+        </w:numPr>
+      </w:pPr>
+      <w:r>
+        <w:rPr>
+          <w:i/>
+        </w:rPr>
+        <w:t>ScriptableObjects</w:t>
+      </w:r>
+      <w:r>
+        <w:t xml:space="preserve">: đây là một class của unity được sử dụng để lưu trữ những dữ liệu không thay đổi giữa các </w:t>
+      </w:r>
+      <w:r>
+        <w:t xml:space="preserve">lần chơi. Những file scriptableObject sẽ được lưu dưới dạng file và tải lên khi trò chơi bắt đầu. Dữ liệu lưu trong scriptableObject sẽ không bị xóa khi người dùng xóa dữ liệu game. </w:t>
+      </w:r>
+    </w:p>
+    <w:p>
+      <w:pPr>
+        <w:pStyle w:val="ListParagraph"/>
+        <w:numPr>
+          <w:ilvl w:val="0"/>
+          <w:numId w:val="39"/>
+        </w:numPr>
+      </w:pPr>
+      <w:r>
+        <w:rPr>
+          <w:i/>
+        </w:rPr>
+        <w:t>PlayerPrefs</w:t>
+      </w:r>
+      <w:r>
+        <w:t xml:space="preserve">: Class này thuộc unity nó lưu trữ dưới dạng cặp key – value và thường được sử dụng để lưu nhũng dữ liệu đơn giản. Dữ </w:t>
+      </w:r>
+      <w:r>
+        <w:lastRenderedPageBreak/>
+        <w:t>liệu khi lưu trong playerPrefs sẽ bị xóa khi người dùng xóa dữ liệu trò chơi.</w:t>
+      </w:r>
+    </w:p>
+    <w:p>
+      <w:pPr>
+        <w:pStyle w:val="ListParagraph"/>
+        <w:numPr>
+          <w:ilvl w:val="0"/>
+          <w:numId w:val="39"/>
+        </w:numPr>
+      </w:pPr>
+      <w:r>
+        <w:rPr>
+          <w:i/>
+        </w:rPr>
+        <w:t xml:space="preserve">Lưu trên Object: </w:t>
+      </w:r>
+      <w:r>
+        <w:t xml:space="preserve">kiểu lưu này là dữ liệu sẽ được lưu trực tiếp trên các đối tượng trên scene thông qua inspector, khi người chơi vào lại game thì dữ liệu sẽ reset về giá trị ban đầu. </w:t>
+      </w:r>
+    </w:p>
+    <w:p>
+      <w:pPr>
+        <w:ind w:left="720"/>
+      </w:pPr>
+      <w:r>
+        <w:t xml:space="preserve">Ảnh minh họa: </w:t>
+      </w:r>
+    </w:p>
+    <w:p>
+      <w:pPr>
+        <w:ind w:left="720"/>
+      </w:pPr>
+      <w:r>
+        <w:drawing>
+          <wp:inline distT="0" distB="0" distL="0" distR="0" wp14:anchorId="2647F162" wp14:editId="310414B8">
+            <wp:extent cx="5277587" cy="6315956"/>
+            <wp:effectExtent l="0" t="0" r="0" b="8890"/>
+            <wp:docPr id="69" name="Picture 69"/>
+            <wp:cNvGraphicFramePr>
+              <a:graphicFrameLocks xmlns:a="http://schemas.openxmlformats.org/drawingml/2006/main" noChangeAspect="1"/>
+            </wp:cNvGraphicFramePr>
+            <a:graphic xmlns:a="http://schemas.openxmlformats.org/drawingml/2006/main">
+              <a:graphicData uri="http://schemas.openxmlformats.org/drawingml/2006/picture">
+                <pic:pic xmlns:pic="http://schemas.openxmlformats.org/drawingml/2006/picture">
+                  <pic:nvPicPr>
+                    <pic:cNvPr id="1" name=""/>
+                    <pic:cNvPicPr/>
+                  </pic:nvPicPr>
+                  <pic:blipFill>
+                    <a:blip r:embed="rId75"/>
+                    <a:stretch>
+                      <a:fillRect/>
+                    </a:stretch>
+                  </pic:blipFill>
+                  <pic:spPr>
+                    <a:xfrm>
+                      <a:off x="0" y="0"/>
+                      <a:ext cx="5277587" cy="6315956"/>
+                    </a:xfrm>
+                    <a:prstGeom prst="rect">
+                      <a:avLst/>
+                    </a:prstGeom>
+                  </pic:spPr>
+                </pic:pic>
+              </a:graphicData>
+            </a:graphic>
+          </wp:inline>
+        </w:drawing>
+      </w:r>
+    </w:p>
+    <w:p>
+      <w:pPr>
+        <w:ind w:left="720"/>
+      </w:pPr>
+      <w:r>
+        <w:lastRenderedPageBreak/>
+        <w:t xml:space="preserve">Những giá trị như máu, tốc chạy và tên của kẻ địch được lưu trữ dưới dạng scriptable Object, những dữ liệu này là dữ liệu tĩnh. </w:t>
+      </w:r>
+    </w:p>
+    <w:p>
+      <w:pPr>
+        <w:ind w:left="720"/>
+      </w:pPr>
+    </w:p>
+    <w:p>
+      <w:pPr>
+        <w:ind w:left="720"/>
+      </w:pPr>
+      <w:r>
+        <w:drawing>
+          <wp:inline distT="0" distB="0" distL="0" distR="0" wp14:anchorId="7D616A6E" wp14:editId="213BD43F">
+            <wp:extent cx="5580380" cy="4787900"/>
+            <wp:effectExtent l="0" t="0" r="1270" b="0"/>
+            <wp:docPr id="70" name="Picture 70"/>
+            <wp:cNvGraphicFramePr>
+              <a:graphicFrameLocks xmlns:a="http://schemas.openxmlformats.org/drawingml/2006/main" noChangeAspect="1"/>
+            </wp:cNvGraphicFramePr>
+            <a:graphic xmlns:a="http://schemas.openxmlformats.org/drawingml/2006/main">
+              <a:graphicData uri="http://schemas.openxmlformats.org/drawingml/2006/picture">
+                <pic:pic xmlns:pic="http://schemas.openxmlformats.org/drawingml/2006/picture">
+                  <pic:nvPicPr>
+                    <pic:cNvPr id="1" name=""/>
+                    <pic:cNvPicPr/>
+                  </pic:nvPicPr>
+                  <pic:blipFill>
+                    <a:blip r:embed="rId76"/>
+                    <a:stretch>
+                      <a:fillRect/>
+                    </a:stretch>
+                  </pic:blipFill>
+                  <pic:spPr>
+                    <a:xfrm>
+                      <a:off x="0" y="0"/>
+                      <a:ext cx="5580380" cy="4787900"/>
+                    </a:xfrm>
+                    <a:prstGeom prst="rect">
+                      <a:avLst/>
+                    </a:prstGeom>
+                  </pic:spPr>
+                </pic:pic>
+              </a:graphicData>
+            </a:graphic>
+          </wp:inline>
+        </w:drawing>
+      </w:r>
+    </w:p>
+    <w:p>
+      <w:pPr>
+        <w:ind w:left="720"/>
+      </w:pPr>
+      <w:r>
+        <w:t xml:space="preserve">Hình trên mô tả cách lưu dữ liệu bằng playerPrefs, những giá trị như level, levelTeleport, BoomLevel là những dữ liệu sẽ thay đổi khi người chơi nâng cấp hoặc mở khóa. </w:t>
+      </w:r>
+    </w:p>
+    <w:p>
+      <w:pPr>
+        <w:ind w:left="720"/>
+      </w:pPr>
+      <w:r>
+        <w:lastRenderedPageBreak/>
+        <w:drawing>
+          <wp:inline distT="0" distB="0" distL="0" distR="0" wp14:anchorId="53C51440" wp14:editId="4AA6BED4">
+            <wp:extent cx="5334744" cy="2962688"/>
+            <wp:effectExtent l="0" t="0" r="0" b="9525"/>
+            <wp:docPr id="72" name="Picture 72"/>
+            <wp:cNvGraphicFramePr>
+              <a:graphicFrameLocks xmlns:a="http://schemas.openxmlformats.org/drawingml/2006/main" noChangeAspect="1"/>
+            </wp:cNvGraphicFramePr>
+            <a:graphic xmlns:a="http://schemas.openxmlformats.org/drawingml/2006/main">
+              <a:graphicData uri="http://schemas.openxmlformats.org/drawingml/2006/picture">
+                <pic:pic xmlns:pic="http://schemas.openxmlformats.org/drawingml/2006/picture">
+                  <pic:nvPicPr>
+                    <pic:cNvPr id="1" name=""/>
+                    <pic:cNvPicPr/>
+                  </pic:nvPicPr>
+                  <pic:blipFill>
+                    <a:blip r:embed="rId77"/>
+                    <a:stretch>
+                      <a:fillRect/>
+                    </a:stretch>
+                  </pic:blipFill>
+                  <pic:spPr>
+                    <a:xfrm>
+                      <a:off x="0" y="0"/>
+                      <a:ext cx="5334744" cy="2962688"/>
+                    </a:xfrm>
+                    <a:prstGeom prst="rect">
+                      <a:avLst/>
+                    </a:prstGeom>
+                  </pic:spPr>
+                </pic:pic>
+              </a:graphicData>
+            </a:graphic>
+          </wp:inline>
+        </w:drawing>
+      </w:r>
+    </w:p>
+    <w:p>
+      <w:pPr>
+        <w:ind w:left="720"/>
+      </w:pPr>
+      <w:r>
+        <w:t xml:space="preserve">Hình trên là ví dụ về lưu trữ trên scene, những giá trị như Coin Update, Coin Sell, IndexTower, Index Level sẽ được reset mỗi khi người chơi vào lại trò chơi. </w:t>
+      </w:r>
+      <w:bookmarkStart w:id="74" w:name="_GoBack"/>
+      <w:bookmarkEnd w:id="74"/>
+    </w:p>
     <w:p>
       <w:pPr>
         <w:pStyle w:val="ListParagraph"/>
@@ -23970,43 +24426,42 @@
           <w:color w:val="000000" w:themeColor="text1"/>
         </w:rPr>
       </w:pPr>
-      <w:bookmarkStart w:id="74" w:name="_Toc40701125"/>
-      <w:bookmarkStart w:id="75" w:name="_Toc40701272"/>
-      <w:bookmarkStart w:id="76" w:name="_Toc162104350"/>
-      <w:bookmarkStart w:id="77" w:name="_Toc162185338"/>
-      <w:bookmarkStart w:id="78" w:name="_Toc162619245"/>
-      <w:bookmarkStart w:id="79" w:name="_Toc162619285"/>
-      <w:bookmarkStart w:id="80" w:name="_Toc162623523"/>
-      <w:bookmarkStart w:id="81" w:name="_Toc162632613"/>
-      <w:bookmarkStart w:id="82" w:name="_Toc166587826"/>
-      <w:bookmarkStart w:id="83" w:name="_Toc166588384"/>
-      <w:bookmarkStart w:id="84" w:name="_Toc166588694"/>
-      <w:bookmarkStart w:id="85" w:name="_Toc166589401"/>
-      <w:bookmarkStart w:id="86" w:name="_Toc166589498"/>
-      <w:bookmarkStart w:id="87" w:name="_Toc166592522"/>
-      <w:bookmarkStart w:id="88" w:name="_Toc166593567"/>
-      <w:bookmarkStart w:id="89" w:name="_Toc166593745"/>
-      <w:bookmarkStart w:id="90" w:name="_Toc166593834"/>
-      <w:bookmarkStart w:id="91" w:name="_Toc166593883"/>
-      <w:bookmarkStart w:id="92" w:name="_Toc166593916"/>
-      <w:bookmarkStart w:id="93" w:name="_Toc166594144"/>
-      <w:bookmarkStart w:id="94" w:name="_Toc166594194"/>
-      <w:bookmarkStart w:id="95" w:name="_Toc166594220"/>
-      <w:bookmarkStart w:id="96" w:name="_Toc166594247"/>
-      <w:bookmarkStart w:id="97" w:name="_Toc166594273"/>
-      <w:bookmarkStart w:id="98" w:name="_Toc166594313"/>
-      <w:bookmarkStart w:id="99" w:name="_Toc166594339"/>
-      <w:bookmarkStart w:id="100" w:name="_Toc166594366"/>
-      <w:bookmarkStart w:id="101" w:name="_Toc166594638"/>
-      <w:bookmarkStart w:id="102" w:name="_Toc166594676"/>
-      <w:bookmarkStart w:id="103" w:name="_Toc166594710"/>
-      <w:bookmarkStart w:id="104" w:name="_Toc166594772"/>
-      <w:bookmarkStart w:id="105" w:name="_Toc166596176"/>
-      <w:bookmarkStart w:id="106" w:name="_Toc166739783"/>
-      <w:bookmarkStart w:id="107" w:name="_Toc166739845"/>
-      <w:bookmarkStart w:id="108" w:name="_Toc166739906"/>
-      <w:bookmarkStart w:id="109" w:name="_Toc166770581"/>
-      <w:bookmarkEnd w:id="74"/>
+      <w:bookmarkStart w:id="75" w:name="_Toc40701125"/>
+      <w:bookmarkStart w:id="76" w:name="_Toc40701272"/>
+      <w:bookmarkStart w:id="77" w:name="_Toc162104350"/>
+      <w:bookmarkStart w:id="78" w:name="_Toc162185338"/>
+      <w:bookmarkStart w:id="79" w:name="_Toc162619245"/>
+      <w:bookmarkStart w:id="80" w:name="_Toc162619285"/>
+      <w:bookmarkStart w:id="81" w:name="_Toc162623523"/>
+      <w:bookmarkStart w:id="82" w:name="_Toc162632613"/>
+      <w:bookmarkStart w:id="83" w:name="_Toc166587826"/>
+      <w:bookmarkStart w:id="84" w:name="_Toc166588384"/>
+      <w:bookmarkStart w:id="85" w:name="_Toc166588694"/>
+      <w:bookmarkStart w:id="86" w:name="_Toc166589401"/>
+      <w:bookmarkStart w:id="87" w:name="_Toc166589498"/>
+      <w:bookmarkStart w:id="88" w:name="_Toc166592522"/>
+      <w:bookmarkStart w:id="89" w:name="_Toc166593567"/>
+      <w:bookmarkStart w:id="90" w:name="_Toc166593745"/>
+      <w:bookmarkStart w:id="91" w:name="_Toc166593834"/>
+      <w:bookmarkStart w:id="92" w:name="_Toc166593883"/>
+      <w:bookmarkStart w:id="93" w:name="_Toc166593916"/>
+      <w:bookmarkStart w:id="94" w:name="_Toc166594144"/>
+      <w:bookmarkStart w:id="95" w:name="_Toc166594194"/>
+      <w:bookmarkStart w:id="96" w:name="_Toc166594220"/>
+      <w:bookmarkStart w:id="97" w:name="_Toc166594247"/>
+      <w:bookmarkStart w:id="98" w:name="_Toc166594273"/>
+      <w:bookmarkStart w:id="99" w:name="_Toc166594313"/>
+      <w:bookmarkStart w:id="100" w:name="_Toc166594339"/>
+      <w:bookmarkStart w:id="101" w:name="_Toc166594366"/>
+      <w:bookmarkStart w:id="102" w:name="_Toc166594638"/>
+      <w:bookmarkStart w:id="103" w:name="_Toc166594676"/>
+      <w:bookmarkStart w:id="104" w:name="_Toc166594710"/>
+      <w:bookmarkStart w:id="105" w:name="_Toc166594772"/>
+      <w:bookmarkStart w:id="106" w:name="_Toc166596176"/>
+      <w:bookmarkStart w:id="107" w:name="_Toc166739783"/>
+      <w:bookmarkStart w:id="108" w:name="_Toc166739845"/>
+      <w:bookmarkStart w:id="109" w:name="_Toc166739906"/>
+      <w:bookmarkStart w:id="110" w:name="_Toc166770581"/>
       <w:bookmarkEnd w:id="75"/>
       <w:bookmarkEnd w:id="76"/>
       <w:bookmarkEnd w:id="77"/>
@@ -24042,6 +24497,7 @@
       <w:bookmarkEnd w:id="107"/>
       <w:bookmarkEnd w:id="108"/>
       <w:bookmarkEnd w:id="109"/>
+      <w:bookmarkEnd w:id="110"/>
     </w:p>
     <w:p>
       <w:pPr>
@@ -24115,14 +24571,14 @@
           <w:rFonts w:cs="Times New Roman"/>
         </w:rPr>
       </w:pPr>
-      <w:bookmarkStart w:id="110" w:name="_Toc166770582"/>
+      <w:bookmarkStart w:id="111" w:name="_Toc166770582"/>
       <w:r>
         <w:rPr>
           <w:rFonts w:cs="Times New Roman"/>
         </w:rPr>
         <w:t>KẾT LUẬN</w:t>
       </w:r>
-      <w:bookmarkEnd w:id="110"/>
+      <w:bookmarkEnd w:id="111"/>
     </w:p>
     <w:p>
       <w:pPr>
@@ -24196,43 +24652,42 @@
           <w:color w:val="000000" w:themeColor="text1"/>
         </w:rPr>
       </w:pPr>
-      <w:bookmarkStart w:id="111" w:name="_Toc40701137"/>
-      <w:bookmarkStart w:id="112" w:name="_Toc40701284"/>
-      <w:bookmarkStart w:id="113" w:name="_Toc162104352"/>
-      <w:bookmarkStart w:id="114" w:name="_Toc162185340"/>
-      <w:bookmarkStart w:id="115" w:name="_Toc162619247"/>
-      <w:bookmarkStart w:id="116" w:name="_Toc162619287"/>
-      <w:bookmarkStart w:id="117" w:name="_Toc162623525"/>
-      <w:bookmarkStart w:id="118" w:name="_Toc162632615"/>
-      <w:bookmarkStart w:id="119" w:name="_Toc166587828"/>
-      <w:bookmarkStart w:id="120" w:name="_Toc166588386"/>
-      <w:bookmarkStart w:id="121" w:name="_Toc166588696"/>
-      <w:bookmarkStart w:id="122" w:name="_Toc166589403"/>
-      <w:bookmarkStart w:id="123" w:name="_Toc166589500"/>
-      <w:bookmarkStart w:id="124" w:name="_Toc166592524"/>
-      <w:bookmarkStart w:id="125" w:name="_Toc166593569"/>
-      <w:bookmarkStart w:id="126" w:name="_Toc166593747"/>
-      <w:bookmarkStart w:id="127" w:name="_Toc166593836"/>
-      <w:bookmarkStart w:id="128" w:name="_Toc166593885"/>
-      <w:bookmarkStart w:id="129" w:name="_Toc166593918"/>
-      <w:bookmarkStart w:id="130" w:name="_Toc166594146"/>
-      <w:bookmarkStart w:id="131" w:name="_Toc166594196"/>
-      <w:bookmarkStart w:id="132" w:name="_Toc166594222"/>
-      <w:bookmarkStart w:id="133" w:name="_Toc166594249"/>
-      <w:bookmarkStart w:id="134" w:name="_Toc166594275"/>
-      <w:bookmarkStart w:id="135" w:name="_Toc166594315"/>
-      <w:bookmarkStart w:id="136" w:name="_Toc166594341"/>
-      <w:bookmarkStart w:id="137" w:name="_Toc166594368"/>
-      <w:bookmarkStart w:id="138" w:name="_Toc166594640"/>
-      <w:bookmarkStart w:id="139" w:name="_Toc166594678"/>
-      <w:bookmarkStart w:id="140" w:name="_Toc166594712"/>
-      <w:bookmarkStart w:id="141" w:name="_Toc166594774"/>
-      <w:bookmarkStart w:id="142" w:name="_Toc166596178"/>
-      <w:bookmarkStart w:id="143" w:name="_Toc166739785"/>
-      <w:bookmarkStart w:id="144" w:name="_Toc166739847"/>
-      <w:bookmarkStart w:id="145" w:name="_Toc166739908"/>
-      <w:bookmarkStart w:id="146" w:name="_Toc166770583"/>
-      <w:bookmarkEnd w:id="111"/>
+      <w:bookmarkStart w:id="112" w:name="_Toc40701137"/>
+      <w:bookmarkStart w:id="113" w:name="_Toc40701284"/>
+      <w:bookmarkStart w:id="114" w:name="_Toc162104352"/>
+      <w:bookmarkStart w:id="115" w:name="_Toc162185340"/>
+      <w:bookmarkStart w:id="116" w:name="_Toc162619247"/>
+      <w:bookmarkStart w:id="117" w:name="_Toc162619287"/>
+      <w:bookmarkStart w:id="118" w:name="_Toc162623525"/>
+      <w:bookmarkStart w:id="119" w:name="_Toc162632615"/>
+      <w:bookmarkStart w:id="120" w:name="_Toc166587828"/>
+      <w:bookmarkStart w:id="121" w:name="_Toc166588386"/>
+      <w:bookmarkStart w:id="122" w:name="_Toc166588696"/>
+      <w:bookmarkStart w:id="123" w:name="_Toc166589403"/>
+      <w:bookmarkStart w:id="124" w:name="_Toc166589500"/>
+      <w:bookmarkStart w:id="125" w:name="_Toc166592524"/>
+      <w:bookmarkStart w:id="126" w:name="_Toc166593569"/>
+      <w:bookmarkStart w:id="127" w:name="_Toc166593747"/>
+      <w:bookmarkStart w:id="128" w:name="_Toc166593836"/>
+      <w:bookmarkStart w:id="129" w:name="_Toc166593885"/>
+      <w:bookmarkStart w:id="130" w:name="_Toc166593918"/>
+      <w:bookmarkStart w:id="131" w:name="_Toc166594146"/>
+      <w:bookmarkStart w:id="132" w:name="_Toc166594196"/>
+      <w:bookmarkStart w:id="133" w:name="_Toc166594222"/>
+      <w:bookmarkStart w:id="134" w:name="_Toc166594249"/>
+      <w:bookmarkStart w:id="135" w:name="_Toc166594275"/>
+      <w:bookmarkStart w:id="136" w:name="_Toc166594315"/>
+      <w:bookmarkStart w:id="137" w:name="_Toc166594341"/>
+      <w:bookmarkStart w:id="138" w:name="_Toc166594368"/>
+      <w:bookmarkStart w:id="139" w:name="_Toc166594640"/>
+      <w:bookmarkStart w:id="140" w:name="_Toc166594678"/>
+      <w:bookmarkStart w:id="141" w:name="_Toc166594712"/>
+      <w:bookmarkStart w:id="142" w:name="_Toc166594774"/>
+      <w:bookmarkStart w:id="143" w:name="_Toc166596178"/>
+      <w:bookmarkStart w:id="144" w:name="_Toc166739785"/>
+      <w:bookmarkStart w:id="145" w:name="_Toc166739847"/>
+      <w:bookmarkStart w:id="146" w:name="_Toc166739908"/>
+      <w:bookmarkStart w:id="147" w:name="_Toc166770583"/>
       <w:bookmarkEnd w:id="112"/>
       <w:bookmarkEnd w:id="113"/>
       <w:bookmarkEnd w:id="114"/>
@@ -24268,6 +24723,7 @@
       <w:bookmarkEnd w:id="144"/>
       <w:bookmarkEnd w:id="145"/>
       <w:bookmarkEnd w:id="146"/>
+      <w:bookmarkEnd w:id="147"/>
     </w:p>
     <w:p>
       <w:pPr>
@@ -24275,8 +24731,6 @@
           <w:rFonts w:cs="Times New Roman"/>
         </w:rPr>
       </w:pPr>
-      <w:bookmarkStart w:id="147" w:name="_GoBack"/>
-      <w:bookmarkEnd w:id="147"/>
     </w:p>
     <w:p>
       <w:pPr>
@@ -24312,7 +24766,7 @@
       <w:bookmarkEnd w:id="148"/>
     </w:p>
     <w:sectPr>
-      <w:headerReference w:type="default" r:id="rId73"/>
+      <w:headerReference w:type="default" r:id="rId78"/>
       <w:pgSz w:w="11907" w:h="16840" w:code="9"/>
       <w:pgMar w:top="1418" w:right="1134" w:bottom="1134" w:left="1985" w:header="720" w:footer="720" w:gutter="0"/>
       <w:pgBorders w:display="firstPage">
@@ -24401,7 +24855,7 @@
           <w:rPr>
             <w:noProof/>
           </w:rPr>
-          <w:t>56</w:t>
+          <w:t>60</w:t>
         </w:r>
         <w:r>
           <w:rPr>
@@ -24443,7 +24897,7 @@
         <v:path o:extrusionok="f" gradientshapeok="t" o:connecttype="rect"/>
         <o:lock v:ext="edit" aspectratio="t"/>
       </v:shapetype>
-      <v:shape id="_x0000_i1031" type="#_x0000_t75" style="width:24pt;height:13.2pt;visibility:visible;mso-wrap-style:square" o:bullet="t">
+      <v:shape id="_x0000_i1050" type="#_x0000_t75" style="width:23.8pt;height:13.05pt;visibility:visible;mso-wrap-style:square" o:bullet="t">
         <v:imagedata r:id="rId1" o:title=""/>
       </v:shape>
     </w:pict>
@@ -25226,6 +25680,118 @@
     </w:lvl>
   </w:abstractNum>
   <w:abstractNum w:abstractNumId="9" w15:restartNumberingAfterBreak="0">
+    <w:nsid w:val="269A2C7E"/>
+    <w:multiLevelType w:val="hybridMultilevel"/>
+    <w:tmpl w:val="C7E06BC2"/>
+    <w:lvl w:ilvl="0" w:tplc="88D25E86">
+      <w:numFmt w:val="bullet"/>
+      <w:lvlText w:val="-"/>
+      <w:lvlJc w:val="left"/>
+      <w:pPr>
+        <w:ind w:left="1080" w:hanging="360"/>
+      </w:pPr>
+      <w:rPr>
+        <w:rFonts w:ascii="Times New Roman" w:eastAsiaTheme="minorHAnsi" w:hAnsi="Times New Roman" w:cs="Times New Roman" w:hint="default"/>
+      </w:rPr>
+    </w:lvl>
+    <w:lvl w:ilvl="1" w:tplc="04090003" w:tentative="1">
+      <w:start w:val="1"/>
+      <w:numFmt w:val="bullet"/>
+      <w:lvlText w:val="o"/>
+      <w:lvlJc w:val="left"/>
+      <w:pPr>
+        <w:ind w:left="1800" w:hanging="360"/>
+      </w:pPr>
+      <w:rPr>
+        <w:rFonts w:ascii="Courier New" w:hAnsi="Courier New" w:cs="Courier New" w:hint="default"/>
+      </w:rPr>
+    </w:lvl>
+    <w:lvl w:ilvl="2" w:tplc="04090005" w:tentative="1">
+      <w:start w:val="1"/>
+      <w:numFmt w:val="bullet"/>
+      <w:lvlText w:val=""/>
+      <w:lvlJc w:val="left"/>
+      <w:pPr>
+        <w:ind w:left="2520" w:hanging="360"/>
+      </w:pPr>
+      <w:rPr>
+        <w:rFonts w:ascii="Wingdings" w:hAnsi="Wingdings" w:hint="default"/>
+      </w:rPr>
+    </w:lvl>
+    <w:lvl w:ilvl="3" w:tplc="04090001" w:tentative="1">
+      <w:start w:val="1"/>
+      <w:numFmt w:val="bullet"/>
+      <w:lvlText w:val=""/>
+      <w:lvlJc w:val="left"/>
+      <w:pPr>
+        <w:ind w:left="3240" w:hanging="360"/>
+      </w:pPr>
+      <w:rPr>
+        <w:rFonts w:ascii="Symbol" w:hAnsi="Symbol" w:hint="default"/>
+      </w:rPr>
+    </w:lvl>
+    <w:lvl w:ilvl="4" w:tplc="04090003" w:tentative="1">
+      <w:start w:val="1"/>
+      <w:numFmt w:val="bullet"/>
+      <w:lvlText w:val="o"/>
+      <w:lvlJc w:val="left"/>
+      <w:pPr>
+        <w:ind w:left="3960" w:hanging="360"/>
+      </w:pPr>
+      <w:rPr>
+        <w:rFonts w:ascii="Courier New" w:hAnsi="Courier New" w:cs="Courier New" w:hint="default"/>
+      </w:rPr>
+    </w:lvl>
+    <w:lvl w:ilvl="5" w:tplc="04090005" w:tentative="1">
+      <w:start w:val="1"/>
+      <w:numFmt w:val="bullet"/>
+      <w:lvlText w:val=""/>
+      <w:lvlJc w:val="left"/>
+      <w:pPr>
+        <w:ind w:left="4680" w:hanging="360"/>
+      </w:pPr>
+      <w:rPr>
+        <w:rFonts w:ascii="Wingdings" w:hAnsi="Wingdings" w:hint="default"/>
+      </w:rPr>
+    </w:lvl>
+    <w:lvl w:ilvl="6" w:tplc="04090001" w:tentative="1">
+      <w:start w:val="1"/>
+      <w:numFmt w:val="bullet"/>
+      <w:lvlText w:val=""/>
+      <w:lvlJc w:val="left"/>
+      <w:pPr>
+        <w:ind w:left="5400" w:hanging="360"/>
+      </w:pPr>
+      <w:rPr>
+        <w:rFonts w:ascii="Symbol" w:hAnsi="Symbol" w:hint="default"/>
+      </w:rPr>
+    </w:lvl>
+    <w:lvl w:ilvl="7" w:tplc="04090003" w:tentative="1">
+      <w:start w:val="1"/>
+      <w:numFmt w:val="bullet"/>
+      <w:lvlText w:val="o"/>
+      <w:lvlJc w:val="left"/>
+      <w:pPr>
+        <w:ind w:left="6120" w:hanging="360"/>
+      </w:pPr>
+      <w:rPr>
+        <w:rFonts w:ascii="Courier New" w:hAnsi="Courier New" w:cs="Courier New" w:hint="default"/>
+      </w:rPr>
+    </w:lvl>
+    <w:lvl w:ilvl="8" w:tplc="04090005" w:tentative="1">
+      <w:start w:val="1"/>
+      <w:numFmt w:val="bullet"/>
+      <w:lvlText w:val=""/>
+      <w:lvlJc w:val="left"/>
+      <w:pPr>
+        <w:ind w:left="6840" w:hanging="360"/>
+      </w:pPr>
+      <w:rPr>
+        <w:rFonts w:ascii="Wingdings" w:hAnsi="Wingdings" w:hint="default"/>
+      </w:rPr>
+    </w:lvl>
+  </w:abstractNum>
+  <w:abstractNum w:abstractNumId="10" w15:restartNumberingAfterBreak="0">
     <w:nsid w:val="26DB567B"/>
     <w:multiLevelType w:val="hybridMultilevel"/>
     <w:tmpl w:val="F5765680"/>
@@ -25311,7 +25877,7 @@
       </w:pPr>
     </w:lvl>
   </w:abstractNum>
-  <w:abstractNum w:abstractNumId="10" w15:restartNumberingAfterBreak="0">
+  <w:abstractNum w:abstractNumId="11" w15:restartNumberingAfterBreak="0">
     <w:nsid w:val="287A1B92"/>
     <w:multiLevelType w:val="multilevel"/>
     <w:tmpl w:val="87FEC1CA"/>
@@ -25424,7 +25990,7 @@
       </w:rPr>
     </w:lvl>
   </w:abstractNum>
-  <w:abstractNum w:abstractNumId="11" w15:restartNumberingAfterBreak="0">
+  <w:abstractNum w:abstractNumId="12" w15:restartNumberingAfterBreak="0">
     <w:nsid w:val="2B28652C"/>
     <w:multiLevelType w:val="multilevel"/>
     <w:tmpl w:val="2C760926"/>
@@ -25537,7 +26103,7 @@
       </w:rPr>
     </w:lvl>
   </w:abstractNum>
-  <w:abstractNum w:abstractNumId="12" w15:restartNumberingAfterBreak="0">
+  <w:abstractNum w:abstractNumId="13" w15:restartNumberingAfterBreak="0">
     <w:nsid w:val="2BA47BB7"/>
     <w:multiLevelType w:val="hybridMultilevel"/>
     <w:tmpl w:val="ADBA383C"/>
@@ -25626,7 +26192,7 @@
       </w:pPr>
     </w:lvl>
   </w:abstractNum>
-  <w:abstractNum w:abstractNumId="13" w15:restartNumberingAfterBreak="0">
+  <w:abstractNum w:abstractNumId="14" w15:restartNumberingAfterBreak="0">
     <w:nsid w:val="327E5B44"/>
     <w:multiLevelType w:val="hybridMultilevel"/>
     <w:tmpl w:val="137CEC92"/>
@@ -25767,7 +26333,7 @@
       </w:rPr>
     </w:lvl>
   </w:abstractNum>
-  <w:abstractNum w:abstractNumId="14" w15:restartNumberingAfterBreak="0">
+  <w:abstractNum w:abstractNumId="15" w15:restartNumberingAfterBreak="0">
     <w:nsid w:val="379A5DDB"/>
     <w:multiLevelType w:val="hybridMultilevel"/>
     <w:tmpl w:val="CE422F10"/>
@@ -25853,7 +26419,7 @@
       </w:pPr>
     </w:lvl>
   </w:abstractNum>
-  <w:abstractNum w:abstractNumId="15" w15:restartNumberingAfterBreak="0">
+  <w:abstractNum w:abstractNumId="16" w15:restartNumberingAfterBreak="0">
     <w:nsid w:val="3AE63863"/>
     <w:multiLevelType w:val="multilevel"/>
     <w:tmpl w:val="FFBC6B68"/>
@@ -25966,7 +26532,7 @@
       </w:rPr>
     </w:lvl>
   </w:abstractNum>
-  <w:abstractNum w:abstractNumId="16" w15:restartNumberingAfterBreak="0">
+  <w:abstractNum w:abstractNumId="17" w15:restartNumberingAfterBreak="0">
     <w:nsid w:val="3C3A2D98"/>
     <w:multiLevelType w:val="hybridMultilevel"/>
     <w:tmpl w:val="8EC22868"/>
@@ -26079,7 +26645,7 @@
       </w:rPr>
     </w:lvl>
   </w:abstractNum>
-  <w:abstractNum w:abstractNumId="17" w15:restartNumberingAfterBreak="0">
+  <w:abstractNum w:abstractNumId="18" w15:restartNumberingAfterBreak="0">
     <w:nsid w:val="3CE30A2D"/>
     <w:multiLevelType w:val="hybridMultilevel"/>
     <w:tmpl w:val="1C7C249C"/>
@@ -26192,7 +26758,7 @@
       </w:rPr>
     </w:lvl>
   </w:abstractNum>
-  <w:abstractNum w:abstractNumId="18" w15:restartNumberingAfterBreak="0">
+  <w:abstractNum w:abstractNumId="19" w15:restartNumberingAfterBreak="0">
     <w:nsid w:val="46CF4228"/>
     <w:multiLevelType w:val="hybridMultilevel"/>
     <w:tmpl w:val="4006B766"/>
@@ -26278,7 +26844,7 @@
       </w:pPr>
     </w:lvl>
   </w:abstractNum>
-  <w:abstractNum w:abstractNumId="19" w15:restartNumberingAfterBreak="0">
+  <w:abstractNum w:abstractNumId="20" w15:restartNumberingAfterBreak="0">
     <w:nsid w:val="491F66D9"/>
     <w:multiLevelType w:val="hybridMultilevel"/>
     <w:tmpl w:val="92262544"/>
@@ -26364,7 +26930,7 @@
       </w:pPr>
     </w:lvl>
   </w:abstractNum>
-  <w:abstractNum w:abstractNumId="20" w15:restartNumberingAfterBreak="0">
+  <w:abstractNum w:abstractNumId="21" w15:restartNumberingAfterBreak="0">
     <w:nsid w:val="4A3B0C7F"/>
     <w:multiLevelType w:val="multilevel"/>
     <w:tmpl w:val="BF304568"/>
@@ -26477,7 +27043,7 @@
       </w:rPr>
     </w:lvl>
   </w:abstractNum>
-  <w:abstractNum w:abstractNumId="21" w15:restartNumberingAfterBreak="0">
+  <w:abstractNum w:abstractNumId="22" w15:restartNumberingAfterBreak="0">
     <w:nsid w:val="51351515"/>
     <w:multiLevelType w:val="hybridMultilevel"/>
     <w:tmpl w:val="D6E6DE62"/>
@@ -26590,7 +27156,119 @@
       </w:rPr>
     </w:lvl>
   </w:abstractNum>
-  <w:abstractNum w:abstractNumId="22" w15:restartNumberingAfterBreak="0">
+  <w:abstractNum w:abstractNumId="23" w15:restartNumberingAfterBreak="0">
+    <w:nsid w:val="539C4076"/>
+    <w:multiLevelType w:val="hybridMultilevel"/>
+    <w:tmpl w:val="4B3005B0"/>
+    <w:lvl w:ilvl="0" w:tplc="88D25E86">
+      <w:numFmt w:val="bullet"/>
+      <w:lvlText w:val="-"/>
+      <w:lvlJc w:val="left"/>
+      <w:pPr>
+        <w:ind w:left="1080" w:hanging="360"/>
+      </w:pPr>
+      <w:rPr>
+        <w:rFonts w:ascii="Times New Roman" w:eastAsiaTheme="minorHAnsi" w:hAnsi="Times New Roman" w:cs="Times New Roman" w:hint="default"/>
+      </w:rPr>
+    </w:lvl>
+    <w:lvl w:ilvl="1" w:tplc="04090003" w:tentative="1">
+      <w:start w:val="1"/>
+      <w:numFmt w:val="bullet"/>
+      <w:lvlText w:val="o"/>
+      <w:lvlJc w:val="left"/>
+      <w:pPr>
+        <w:ind w:left="1440" w:hanging="360"/>
+      </w:pPr>
+      <w:rPr>
+        <w:rFonts w:ascii="Courier New" w:hAnsi="Courier New" w:cs="Courier New" w:hint="default"/>
+      </w:rPr>
+    </w:lvl>
+    <w:lvl w:ilvl="2" w:tplc="04090005" w:tentative="1">
+      <w:start w:val="1"/>
+      <w:numFmt w:val="bullet"/>
+      <w:lvlText w:val=""/>
+      <w:lvlJc w:val="left"/>
+      <w:pPr>
+        <w:ind w:left="2160" w:hanging="360"/>
+      </w:pPr>
+      <w:rPr>
+        <w:rFonts w:ascii="Wingdings" w:hAnsi="Wingdings" w:hint="default"/>
+      </w:rPr>
+    </w:lvl>
+    <w:lvl w:ilvl="3" w:tplc="04090001" w:tentative="1">
+      <w:start w:val="1"/>
+      <w:numFmt w:val="bullet"/>
+      <w:lvlText w:val=""/>
+      <w:lvlJc w:val="left"/>
+      <w:pPr>
+        <w:ind w:left="2880" w:hanging="360"/>
+      </w:pPr>
+      <w:rPr>
+        <w:rFonts w:ascii="Symbol" w:hAnsi="Symbol" w:hint="default"/>
+      </w:rPr>
+    </w:lvl>
+    <w:lvl w:ilvl="4" w:tplc="04090003" w:tentative="1">
+      <w:start w:val="1"/>
+      <w:numFmt w:val="bullet"/>
+      <w:lvlText w:val="o"/>
+      <w:lvlJc w:val="left"/>
+      <w:pPr>
+        <w:ind w:left="3600" w:hanging="360"/>
+      </w:pPr>
+      <w:rPr>
+        <w:rFonts w:ascii="Courier New" w:hAnsi="Courier New" w:cs="Courier New" w:hint="default"/>
+      </w:rPr>
+    </w:lvl>
+    <w:lvl w:ilvl="5" w:tplc="04090005" w:tentative="1">
+      <w:start w:val="1"/>
+      <w:numFmt w:val="bullet"/>
+      <w:lvlText w:val=""/>
+      <w:lvlJc w:val="left"/>
+      <w:pPr>
+        <w:ind w:left="4320" w:hanging="360"/>
+      </w:pPr>
+      <w:rPr>
+        <w:rFonts w:ascii="Wingdings" w:hAnsi="Wingdings" w:hint="default"/>
+      </w:rPr>
+    </w:lvl>
+    <w:lvl w:ilvl="6" w:tplc="04090001" w:tentative="1">
+      <w:start w:val="1"/>
+      <w:numFmt w:val="bullet"/>
+      <w:lvlText w:val=""/>
+      <w:lvlJc w:val="left"/>
+      <w:pPr>
+        <w:ind w:left="5040" w:hanging="360"/>
+      </w:pPr>
+      <w:rPr>
+        <w:rFonts w:ascii="Symbol" w:hAnsi="Symbol" w:hint="default"/>
+      </w:rPr>
+    </w:lvl>
+    <w:lvl w:ilvl="7" w:tplc="04090003" w:tentative="1">
+      <w:start w:val="1"/>
+      <w:numFmt w:val="bullet"/>
+      <w:lvlText w:val="o"/>
+      <w:lvlJc w:val="left"/>
+      <w:pPr>
+        <w:ind w:left="5760" w:hanging="360"/>
+      </w:pPr>
+      <w:rPr>
+        <w:rFonts w:ascii="Courier New" w:hAnsi="Courier New" w:cs="Courier New" w:hint="default"/>
+      </w:rPr>
+    </w:lvl>
+    <w:lvl w:ilvl="8" w:tplc="04090005" w:tentative="1">
+      <w:start w:val="1"/>
+      <w:numFmt w:val="bullet"/>
+      <w:lvlText w:val=""/>
+      <w:lvlJc w:val="left"/>
+      <w:pPr>
+        <w:ind w:left="6480" w:hanging="360"/>
+      </w:pPr>
+      <w:rPr>
+        <w:rFonts w:ascii="Wingdings" w:hAnsi="Wingdings" w:hint="default"/>
+      </w:rPr>
+    </w:lvl>
+  </w:abstractNum>
+  <w:abstractNum w:abstractNumId="24" w15:restartNumberingAfterBreak="0">
     <w:nsid w:val="55722DF2"/>
     <w:multiLevelType w:val="hybridMultilevel"/>
     <w:tmpl w:val="92262544"/>
@@ -26676,7 +27354,7 @@
       </w:pPr>
     </w:lvl>
   </w:abstractNum>
-  <w:abstractNum w:abstractNumId="23" w15:restartNumberingAfterBreak="0">
+  <w:abstractNum w:abstractNumId="25" w15:restartNumberingAfterBreak="0">
     <w:nsid w:val="562F0DFC"/>
     <w:multiLevelType w:val="hybridMultilevel"/>
     <w:tmpl w:val="3BBACCCA"/>
@@ -26766,7 +27444,7 @@
       </w:pPr>
     </w:lvl>
   </w:abstractNum>
-  <w:abstractNum w:abstractNumId="24" w15:restartNumberingAfterBreak="0">
+  <w:abstractNum w:abstractNumId="26" w15:restartNumberingAfterBreak="0">
     <w:nsid w:val="57FB057A"/>
     <w:multiLevelType w:val="hybridMultilevel"/>
     <w:tmpl w:val="92262544"/>
@@ -26852,7 +27530,7 @@
       </w:pPr>
     </w:lvl>
   </w:abstractNum>
-  <w:abstractNum w:abstractNumId="25" w15:restartNumberingAfterBreak="0">
+  <w:abstractNum w:abstractNumId="27" w15:restartNumberingAfterBreak="0">
     <w:nsid w:val="580322F1"/>
     <w:multiLevelType w:val="multilevel"/>
     <w:tmpl w:val="DB04DCC6"/>
@@ -26965,7 +27643,7 @@
       </w:rPr>
     </w:lvl>
   </w:abstractNum>
-  <w:abstractNum w:abstractNumId="26" w15:restartNumberingAfterBreak="0">
+  <w:abstractNum w:abstractNumId="28" w15:restartNumberingAfterBreak="0">
     <w:nsid w:val="605F772D"/>
     <w:multiLevelType w:val="hybridMultilevel"/>
     <w:tmpl w:val="6F50C498"/>
@@ -27078,7 +27756,7 @@
       </w:rPr>
     </w:lvl>
   </w:abstractNum>
-  <w:abstractNum w:abstractNumId="27" w15:restartNumberingAfterBreak="0">
+  <w:abstractNum w:abstractNumId="29" w15:restartNumberingAfterBreak="0">
     <w:nsid w:val="616D5F89"/>
     <w:multiLevelType w:val="hybridMultilevel"/>
     <w:tmpl w:val="92262544"/>
@@ -27164,7 +27842,7 @@
       </w:pPr>
     </w:lvl>
   </w:abstractNum>
-  <w:abstractNum w:abstractNumId="28" w15:restartNumberingAfterBreak="0">
+  <w:abstractNum w:abstractNumId="30" w15:restartNumberingAfterBreak="0">
     <w:nsid w:val="625B7657"/>
     <w:multiLevelType w:val="multilevel"/>
     <w:tmpl w:val="BA6430E0"/>
@@ -27282,7 +27960,7 @@
       </w:rPr>
     </w:lvl>
   </w:abstractNum>
-  <w:abstractNum w:abstractNumId="29" w15:restartNumberingAfterBreak="0">
+  <w:abstractNum w:abstractNumId="31" w15:restartNumberingAfterBreak="0">
     <w:nsid w:val="67057B4E"/>
     <w:multiLevelType w:val="hybridMultilevel"/>
     <w:tmpl w:val="6198646E"/>
@@ -27395,7 +28073,7 @@
       </w:rPr>
     </w:lvl>
   </w:abstractNum>
-  <w:abstractNum w:abstractNumId="30" w15:restartNumberingAfterBreak="0">
+  <w:abstractNum w:abstractNumId="32" w15:restartNumberingAfterBreak="0">
     <w:nsid w:val="712974C2"/>
     <w:multiLevelType w:val="hybridMultilevel"/>
     <w:tmpl w:val="E78C82C0"/>
@@ -27484,7 +28162,7 @@
       </w:pPr>
     </w:lvl>
   </w:abstractNum>
-  <w:abstractNum w:abstractNumId="31" w15:restartNumberingAfterBreak="0">
+  <w:abstractNum w:abstractNumId="33" w15:restartNumberingAfterBreak="0">
     <w:nsid w:val="718D6C4C"/>
     <w:multiLevelType w:val="hybridMultilevel"/>
     <w:tmpl w:val="DBF6FB1A"/>
@@ -27570,7 +28248,7 @@
       </w:pPr>
     </w:lvl>
   </w:abstractNum>
-  <w:abstractNum w:abstractNumId="32" w15:restartNumberingAfterBreak="0">
+  <w:abstractNum w:abstractNumId="34" w15:restartNumberingAfterBreak="0">
     <w:nsid w:val="72322B4F"/>
     <w:multiLevelType w:val="hybridMultilevel"/>
     <w:tmpl w:val="6F6A9B1C"/>
@@ -27656,7 +28334,7 @@
       </w:pPr>
     </w:lvl>
   </w:abstractNum>
-  <w:abstractNum w:abstractNumId="33" w15:restartNumberingAfterBreak="0">
+  <w:abstractNum w:abstractNumId="35" w15:restartNumberingAfterBreak="0">
     <w:nsid w:val="736A03C0"/>
     <w:multiLevelType w:val="hybridMultilevel"/>
     <w:tmpl w:val="CB9CAAF6"/>
@@ -27745,7 +28423,7 @@
       </w:pPr>
     </w:lvl>
   </w:abstractNum>
-  <w:abstractNum w:abstractNumId="34" w15:restartNumberingAfterBreak="0">
+  <w:abstractNum w:abstractNumId="36" w15:restartNumberingAfterBreak="0">
     <w:nsid w:val="7CF92841"/>
     <w:multiLevelType w:val="hybridMultilevel"/>
     <w:tmpl w:val="B726D6CA"/>
@@ -27859,22 +28537,22 @@
     </w:lvl>
   </w:abstractNum>
   <w:num w:numId="1">
+    <w:abstractNumId w:val="12"/>
+  </w:num>
+  <w:num w:numId="2">
     <w:abstractNumId w:val="11"/>
   </w:num>
-  <w:num w:numId="2">
-    <w:abstractNumId w:val="10"/>
-  </w:num>
   <w:num w:numId="3">
-    <w:abstractNumId w:val="20"/>
+    <w:abstractNumId w:val="21"/>
   </w:num>
   <w:num w:numId="4">
-    <w:abstractNumId w:val="15"/>
+    <w:abstractNumId w:val="16"/>
   </w:num>
   <w:num w:numId="5">
     <w:abstractNumId w:val="4"/>
   </w:num>
   <w:num w:numId="6">
-    <w:abstractNumId w:val="27"/>
+    <w:abstractNumId w:val="29"/>
   </w:num>
   <w:num w:numId="7">
     <w:abstractNumId w:val="8"/>
@@ -27886,46 +28564,46 @@
     <w:abstractNumId w:val="1"/>
   </w:num>
   <w:num w:numId="10">
-    <w:abstractNumId w:val="22"/>
+    <w:abstractNumId w:val="24"/>
   </w:num>
   <w:num w:numId="11">
-    <w:abstractNumId w:val="19"/>
+    <w:abstractNumId w:val="20"/>
   </w:num>
   <w:num w:numId="12">
-    <w:abstractNumId w:val="24"/>
+    <w:abstractNumId w:val="26"/>
   </w:num>
   <w:num w:numId="13">
+    <w:abstractNumId w:val="27"/>
+  </w:num>
+  <w:num w:numId="14">
     <w:abstractNumId w:val="25"/>
   </w:num>
-  <w:num w:numId="14">
-    <w:abstractNumId w:val="23"/>
-  </w:num>
   <w:num w:numId="15">
-    <w:abstractNumId w:val="28"/>
+    <w:abstractNumId w:val="30"/>
   </w:num>
   <w:num w:numId="16">
-    <w:abstractNumId w:val="29"/>
+    <w:abstractNumId w:val="31"/>
   </w:num>
   <w:num w:numId="17">
-    <w:abstractNumId w:val="17"/>
+    <w:abstractNumId w:val="18"/>
   </w:num>
   <w:num w:numId="18">
-    <w:abstractNumId w:val="34"/>
+    <w:abstractNumId w:val="36"/>
   </w:num>
   <w:num w:numId="19">
-    <w:abstractNumId w:val="14"/>
+    <w:abstractNumId w:val="15"/>
   </w:num>
   <w:num w:numId="20">
     <w:abstractNumId w:val="5"/>
   </w:num>
   <w:num w:numId="21">
-    <w:abstractNumId w:val="31"/>
+    <w:abstractNumId w:val="33"/>
   </w:num>
   <w:num w:numId="22">
     <w:abstractNumId w:val="0"/>
   </w:num>
   <w:num w:numId="23">
-    <w:abstractNumId w:val="32"/>
+    <w:abstractNumId w:val="34"/>
   </w:num>
   <w:num w:numId="24">
     <w:abstractNumId w:val="3"/>
@@ -27934,25 +28612,25 @@
     <w:abstractNumId w:val="7"/>
   </w:num>
   <w:num w:numId="26">
-    <w:abstractNumId w:val="30"/>
+    <w:abstractNumId w:val="32"/>
   </w:num>
   <w:num w:numId="27">
+    <w:abstractNumId w:val="14"/>
+  </w:num>
+  <w:num w:numId="28">
     <w:abstractNumId w:val="13"/>
   </w:num>
-  <w:num w:numId="28">
-    <w:abstractNumId w:val="12"/>
-  </w:num>
   <w:num w:numId="29">
-    <w:abstractNumId w:val="33"/>
+    <w:abstractNumId w:val="35"/>
   </w:num>
   <w:num w:numId="30">
-    <w:abstractNumId w:val="16"/>
+    <w:abstractNumId w:val="17"/>
   </w:num>
   <w:num w:numId="31">
-    <w:abstractNumId w:val="26"/>
+    <w:abstractNumId w:val="28"/>
   </w:num>
   <w:num w:numId="32">
-    <w:abstractNumId w:val="28"/>
+    <w:abstractNumId w:val="30"/>
     <w:lvlOverride w:ilvl="0">
       <w:startOverride w:val="1"/>
     </w:lvlOverride>
@@ -27982,7 +28660,7 @@
     </w:lvlOverride>
   </w:num>
   <w:num w:numId="33">
-    <w:abstractNumId w:val="28"/>
+    <w:abstractNumId w:val="30"/>
     <w:lvlOverride w:ilvl="0">
       <w:startOverride w:val="1"/>
     </w:lvlOverride>
@@ -28012,16 +28690,22 @@
     </w:lvlOverride>
   </w:num>
   <w:num w:numId="34">
-    <w:abstractNumId w:val="21"/>
+    <w:abstractNumId w:val="22"/>
   </w:num>
   <w:num w:numId="35">
-    <w:abstractNumId w:val="18"/>
+    <w:abstractNumId w:val="19"/>
   </w:num>
   <w:num w:numId="36">
-    <w:abstractNumId w:val="9"/>
+    <w:abstractNumId w:val="10"/>
   </w:num>
   <w:num w:numId="37">
     <w:abstractNumId w:val="6"/>
+  </w:num>
+  <w:num w:numId="38">
+    <w:abstractNumId w:val="9"/>
+  </w:num>
+  <w:num w:numId="39">
+    <w:abstractNumId w:val="23"/>
   </w:num>
   <w:numIdMacAtCleanup w:val="15"/>
 </w:numbering>
@@ -29570,7 +30254,7 @@
 </file>
 
 <file path=customXml/itemProps1.xml><?xml version="1.0" encoding="utf-8"?>
-<ds:datastoreItem xmlns:ds="http://schemas.openxmlformats.org/officeDocument/2006/customXml" ds:itemID="{570FA4D7-5634-4648-B252-137AD53F814A}">
+<ds:datastoreItem xmlns:ds="http://schemas.openxmlformats.org/officeDocument/2006/customXml" ds:itemID="{7426D386-CCAB-435D-A452-E3C2FE28D6F7}">
   <ds:schemaRefs>
     <ds:schemaRef ds:uri="http://schemas.openxmlformats.org/officeDocument/2006/bibliography"/>
   </ds:schemaRefs>

</xml_diff>